<commit_message>
more lit review completed
</commit_message>
<xml_diff>
--- a/Lit Review/Lit Review.docx
+++ b/Lit Review/Lit Review.docx
@@ -44,6 +44,26 @@
         </w:rPr>
         <w:t>Intuitive Control of a Planar Bipedal Walking Robot (1998)</w:t>
       </w:r>
+      <w:r>
+        <w:rPr>
+          <w:rFonts w:ascii="Calibri" w:eastAsia="Times New Roman" w:hAnsi="Calibri" w:cs="Calibri"/>
+          <w:b/>
+          <w:color w:val="000000"/>
+          <w:sz w:val="24"/>
+          <w:lang w:eastAsia="en-GB"/>
+        </w:rPr>
+        <w:t xml:space="preserve"> – </w:t>
+      </w:r>
+      <w:r>
+        <w:rPr>
+          <w:rFonts w:ascii="Calibri" w:eastAsia="Times New Roman" w:hAnsi="Calibri" w:cs="Calibri"/>
+          <w:b/>
+          <w:color w:val="FF0000"/>
+          <w:sz w:val="24"/>
+          <w:lang w:eastAsia="en-GB"/>
+        </w:rPr>
+        <w:t>Not useful</w:t>
+      </w:r>
     </w:p>
     <w:p>
       <w:pPr>
@@ -92,6 +112,184 @@
       <w:r>
         <w:t>A PD (Proportional-Derivative) controller is often described as a controller which pushes in the direction of the error and pushes back with increasing velocity to take some energy out and prevent the system from going too fast. Add the I (Integral) term and the controller keeps pushing harder and harder in the direction of the error until it finally goes away.”</w:t>
       </w:r>
+    </w:p>
+    <w:p>
+      <w:pPr>
+        <w:pStyle w:val="ListParagraph"/>
+      </w:pPr>
+    </w:p>
+    <w:p>
+      <w:pPr>
+        <w:pStyle w:val="ListParagraph"/>
+      </w:pPr>
+      <w:r>
+        <w:t>Update 12/10/2018 – not at all useful. Only 1 useful part (but common knowledge, not citable):</w:t>
+      </w:r>
+    </w:p>
+    <w:p>
+      <w:pPr>
+        <w:pStyle w:val="ListParagraph"/>
+        <w:rPr>
+          <w:highlight w:val="green"/>
+        </w:rPr>
+      </w:pPr>
+      <w:r>
+        <w:rPr>
+          <w:highlight w:val="green"/>
+        </w:rPr>
+        <w:t>Justifies my maths, essentially:</w:t>
+      </w:r>
+    </w:p>
+    <w:p>
+      <w:pPr>
+        <w:pStyle w:val="ListParagraph"/>
+        <w:rPr>
+          <w:rFonts w:eastAsiaTheme="minorEastAsia"/>
+          <w:highlight w:val="green"/>
+        </w:rPr>
+      </w:pPr>
+      <m:oMathPara>
+        <m:oMath>
+          <m:acc>
+            <m:accPr>
+              <m:chr m:val="̇"/>
+              <m:ctrlPr>
+                <w:rPr>
+                  <w:rFonts w:ascii="Cambria Math" w:hAnsi="Cambria Math"/>
+                  <w:i/>
+                  <w:highlight w:val="green"/>
+                </w:rPr>
+              </m:ctrlPr>
+            </m:accPr>
+            <m:e>
+              <m:r>
+                <m:rPr>
+                  <m:sty m:val="bi"/>
+                </m:rPr>
+                <w:rPr>
+                  <w:rFonts w:ascii="Cambria Math" w:hAnsi="Cambria Math"/>
+                  <w:highlight w:val="green"/>
+                </w:rPr>
+                <m:t>X</m:t>
+              </m:r>
+            </m:e>
+          </m:acc>
+          <m:r>
+            <w:rPr>
+              <w:rFonts w:ascii="Cambria Math" w:hAnsi="Cambria Math"/>
+              <w:highlight w:val="green"/>
+            </w:rPr>
+            <m:t>=</m:t>
+          </m:r>
+          <m:r>
+            <m:rPr>
+              <m:sty m:val="bi"/>
+            </m:rPr>
+            <w:rPr>
+              <w:rFonts w:ascii="Cambria Math" w:hAnsi="Cambria Math"/>
+              <w:highlight w:val="green"/>
+            </w:rPr>
+            <m:t>J</m:t>
+          </m:r>
+          <m:acc>
+            <m:accPr>
+              <m:chr m:val="̇"/>
+              <m:ctrlPr>
+                <w:rPr>
+                  <w:rFonts w:ascii="Cambria Math" w:hAnsi="Cambria Math"/>
+                  <w:b/>
+                  <w:i/>
+                  <w:highlight w:val="green"/>
+                </w:rPr>
+              </m:ctrlPr>
+            </m:accPr>
+            <m:e>
+              <m:r>
+                <m:rPr>
+                  <m:sty m:val="bi"/>
+                </m:rPr>
+                <w:rPr>
+                  <w:rFonts w:ascii="Cambria Math" w:hAnsi="Cambria Math"/>
+                  <w:highlight w:val="green"/>
+                </w:rPr>
+                <m:t>θ</m:t>
+              </m:r>
+            </m:e>
+          </m:acc>
+        </m:oMath>
+      </m:oMathPara>
+    </w:p>
+    <w:p>
+      <w:pPr>
+        <w:pStyle w:val="ListParagraph"/>
+      </w:pPr>
+      <m:oMathPara>
+        <m:oMath>
+          <m:r>
+            <m:rPr>
+              <m:sty m:val="bi"/>
+            </m:rPr>
+            <w:rPr>
+              <w:rFonts w:ascii="Cambria Math" w:hAnsi="Cambria Math"/>
+              <w:highlight w:val="green"/>
+            </w:rPr>
+            <m:t>τ</m:t>
+          </m:r>
+          <m:r>
+            <w:rPr>
+              <w:rFonts w:ascii="Cambria Math" w:hAnsi="Cambria Math"/>
+              <w:highlight w:val="green"/>
+            </w:rPr>
+            <m:t xml:space="preserve">= </m:t>
+          </m:r>
+          <m:sSup>
+            <m:sSupPr>
+              <m:ctrlPr>
+                <w:rPr>
+                  <w:rFonts w:ascii="Cambria Math" w:hAnsi="Cambria Math"/>
+                  <w:b/>
+                  <w:i/>
+                  <w:highlight w:val="green"/>
+                </w:rPr>
+              </m:ctrlPr>
+            </m:sSupPr>
+            <m:e>
+              <m:r>
+                <m:rPr>
+                  <m:sty m:val="bi"/>
+                </m:rPr>
+                <w:rPr>
+                  <w:rFonts w:ascii="Cambria Math" w:hAnsi="Cambria Math"/>
+                  <w:highlight w:val="green"/>
+                </w:rPr>
+                <m:t>J</m:t>
+              </m:r>
+            </m:e>
+            <m:sup>
+              <m:r>
+                <m:rPr>
+                  <m:sty m:val="bi"/>
+                </m:rPr>
+                <w:rPr>
+                  <w:rFonts w:ascii="Cambria Math" w:hAnsi="Cambria Math"/>
+                  <w:highlight w:val="green"/>
+                </w:rPr>
+                <m:t>T</m:t>
+              </m:r>
+            </m:sup>
+          </m:sSup>
+          <m:r>
+            <m:rPr>
+              <m:sty m:val="bi"/>
+            </m:rPr>
+            <w:rPr>
+              <w:rFonts w:ascii="Cambria Math" w:hAnsi="Cambria Math"/>
+              <w:highlight w:val="green"/>
+            </w:rPr>
+            <m:t>F</m:t>
+          </m:r>
+        </m:oMath>
+      </m:oMathPara>
     </w:p>
     <w:p>
       <w:pPr>
@@ -134,6 +332,26 @@
         </w:rPr>
         <w:t xml:space="preserve"> (1993)</w:t>
       </w:r>
+      <w:r>
+        <w:rPr>
+          <w:rFonts w:ascii="Calibri" w:eastAsia="Times New Roman" w:hAnsi="Calibri" w:cs="Calibri"/>
+          <w:b/>
+          <w:color w:val="000000"/>
+          <w:sz w:val="24"/>
+          <w:lang w:eastAsia="en-GB"/>
+        </w:rPr>
+        <w:t xml:space="preserve"> – </w:t>
+      </w:r>
+      <w:r>
+        <w:rPr>
+          <w:rFonts w:ascii="Calibri" w:eastAsia="Times New Roman" w:hAnsi="Calibri" w:cs="Calibri"/>
+          <w:b/>
+          <w:color w:val="FF0000"/>
+          <w:sz w:val="24"/>
+          <w:lang w:eastAsia="en-GB"/>
+        </w:rPr>
+        <w:t>Not useful</w:t>
+      </w:r>
     </w:p>
     <w:p>
       <w:pPr>
@@ -210,6 +428,26 @@
         </w:rPr>
         <w:t>The Pendubot: A Mechatronic System for Control Research and Education</w:t>
       </w:r>
+      <w:r>
+        <w:rPr>
+          <w:rFonts w:ascii="Calibri" w:eastAsia="Times New Roman" w:hAnsi="Calibri" w:cs="Calibri"/>
+          <w:b/>
+          <w:color w:val="000000"/>
+          <w:sz w:val="24"/>
+          <w:lang w:eastAsia="en-GB"/>
+        </w:rPr>
+        <w:t xml:space="preserve"> – </w:t>
+      </w:r>
+      <w:r>
+        <w:rPr>
+          <w:rFonts w:ascii="Calibri" w:eastAsia="Times New Roman" w:hAnsi="Calibri" w:cs="Calibri"/>
+          <w:b/>
+          <w:color w:val="FF0000"/>
+          <w:sz w:val="24"/>
+          <w:lang w:eastAsia="en-GB"/>
+        </w:rPr>
+        <w:t>Not Useful</w:t>
+      </w:r>
     </w:p>
     <w:p>
       <w:pPr>
@@ -276,28 +514,65 @@
         </w:rPr>
         <w:t>On the identification of Inertial Parameters of Robots</w:t>
       </w:r>
-    </w:p>
-    <w:p>
-      <w:pPr>
-        <w:pStyle w:val="ListParagraph"/>
-        <w:spacing w:after="0" w:line="240" w:lineRule="auto"/>
-        <w:rPr>
-          <w:rFonts w:ascii="Calibri" w:eastAsia="Times New Roman" w:hAnsi="Calibri" w:cs="Calibri"/>
-          <w:color w:val="000000"/>
-          <w:lang w:eastAsia="en-GB"/>
-        </w:rPr>
-      </w:pPr>
-    </w:p>
-    <w:p>
-      <w:pPr>
-        <w:pStyle w:val="ListParagraph"/>
-        <w:spacing w:after="0" w:line="240" w:lineRule="auto"/>
-      </w:pPr>
-      <w:r>
-        <w:t>This paper presents a new algorithm for the identification of the inertial parameters and friction coefficients of robots. The algorithm is computationally simple, particularly it does not require to measure or to calculate the joint accelerations</w:t>
+      <w:r>
+        <w:rPr>
+          <w:rFonts w:ascii="Calibri" w:eastAsia="Times New Roman" w:hAnsi="Calibri" w:cs="Calibri"/>
+          <w:b/>
+          <w:color w:val="000000"/>
+          <w:sz w:val="24"/>
+          <w:lang w:eastAsia="en-GB"/>
+        </w:rPr>
+        <w:t xml:space="preserve"> – </w:t>
+      </w:r>
+      <w:r>
+        <w:rPr>
+          <w:rFonts w:ascii="Calibri" w:eastAsia="Times New Roman" w:hAnsi="Calibri" w:cs="Calibri"/>
+          <w:b/>
+          <w:color w:val="BF8F00" w:themeColor="accent4" w:themeShade="BF"/>
+          <w:sz w:val="24"/>
+          <w:lang w:eastAsia="en-GB"/>
+        </w:rPr>
+        <w:t>Mildly Useful</w:t>
+      </w:r>
+    </w:p>
+    <w:p>
+      <w:pPr>
+        <w:pStyle w:val="ListParagraph"/>
+        <w:spacing w:after="0" w:line="240" w:lineRule="auto"/>
+        <w:rPr>
+          <w:rFonts w:ascii="Calibri" w:eastAsia="Times New Roman" w:hAnsi="Calibri" w:cs="Calibri"/>
+          <w:color w:val="000000"/>
+          <w:lang w:eastAsia="en-GB"/>
+        </w:rPr>
+      </w:pPr>
+    </w:p>
+    <w:p>
+      <w:pPr>
+        <w:pStyle w:val="ListParagraph"/>
+        <w:spacing w:after="0" w:line="240" w:lineRule="auto"/>
+      </w:pPr>
+      <w:r>
+        <w:t>This paper presents a</w:t>
+      </w:r>
+      <w:r>
+        <w:t>n</w:t>
+      </w:r>
+      <w:r>
+        <w:t xml:space="preserve"> algorithm for the identification of the inertial parameters and friction coefficients of robots. The algorithm is computationally simple, particularly it does not require to measure or to calculate the joint accelerations</w:t>
       </w:r>
       <w:r>
         <w:t>.</w:t>
+      </w:r>
+      <w:r>
+        <w:t xml:space="preserve"> Potentially useful, I may have to read this paper again when evaluating my dynamic model. It is a bit </w:t>
+      </w:r>
+      <w:proofErr w:type="gramStart"/>
+      <w:r>
+        <w:t>similar to</w:t>
+      </w:r>
+      <w:proofErr w:type="gramEnd"/>
+      <w:r>
+        <w:t xml:space="preserve"> Studywolf’s stuff.</w:t>
       </w:r>
     </w:p>
     <w:p>
@@ -337,35 +612,55 @@
         </w:rPr>
         <w:t>Modelling, Identification and Control of a Redundant Planar 2-DOF Parallel Manipulator</w:t>
       </w:r>
-    </w:p>
-    <w:p>
-      <w:pPr>
-        <w:pStyle w:val="ListParagraph"/>
-        <w:spacing w:after="0" w:line="240" w:lineRule="auto"/>
-        <w:rPr>
-          <w:rFonts w:ascii="Calibri" w:eastAsia="Times New Roman" w:hAnsi="Calibri" w:cs="Calibri"/>
-          <w:color w:val="000000"/>
-          <w:lang w:eastAsia="en-GB"/>
-        </w:rPr>
-      </w:pPr>
-    </w:p>
-    <w:p>
-      <w:pPr>
-        <w:pStyle w:val="ListParagraph"/>
-        <w:spacing w:after="0" w:line="240" w:lineRule="auto"/>
-        <w:rPr>
-          <w:rFonts w:ascii="Calibri" w:eastAsia="Times New Roman" w:hAnsi="Calibri" w:cs="Calibri"/>
-          <w:color w:val="000000"/>
-          <w:lang w:eastAsia="en-GB"/>
-        </w:rPr>
-      </w:pPr>
-      <w:r>
-        <w:rPr>
-          <w:rFonts w:ascii="Calibri" w:eastAsia="Times New Roman" w:hAnsi="Calibri" w:cs="Calibri"/>
-          <w:color w:val="000000"/>
-          <w:lang w:eastAsia="en-GB"/>
-        </w:rPr>
-        <w:t xml:space="preserve">Found and downloaded. It looks to contain some useful details and is worthy of further detailed </w:t>
+      <w:r>
+        <w:rPr>
+          <w:rFonts w:ascii="Calibri" w:eastAsia="Times New Roman" w:hAnsi="Calibri" w:cs="Calibri"/>
+          <w:b/>
+          <w:color w:val="000000"/>
+          <w:sz w:val="24"/>
+          <w:lang w:eastAsia="en-GB"/>
+        </w:rPr>
+        <w:t xml:space="preserve"> – </w:t>
+      </w:r>
+      <w:r>
+        <w:rPr>
+          <w:rFonts w:ascii="Calibri" w:eastAsia="Times New Roman" w:hAnsi="Calibri" w:cs="Calibri"/>
+          <w:b/>
+          <w:color w:val="FF0000"/>
+          <w:sz w:val="24"/>
+          <w:lang w:eastAsia="en-GB"/>
+        </w:rPr>
+        <w:t>Not Useful</w:t>
+      </w:r>
+    </w:p>
+    <w:p>
+      <w:pPr>
+        <w:pStyle w:val="ListParagraph"/>
+        <w:spacing w:after="0" w:line="240" w:lineRule="auto"/>
+        <w:rPr>
+          <w:rFonts w:ascii="Calibri" w:eastAsia="Times New Roman" w:hAnsi="Calibri" w:cs="Calibri"/>
+          <w:color w:val="000000"/>
+          <w:lang w:eastAsia="en-GB"/>
+        </w:rPr>
+      </w:pPr>
+    </w:p>
+    <w:p>
+      <w:pPr>
+        <w:pStyle w:val="ListParagraph"/>
+        <w:spacing w:after="0" w:line="240" w:lineRule="auto"/>
+        <w:rPr>
+          <w:rFonts w:ascii="Calibri" w:eastAsia="Times New Roman" w:hAnsi="Calibri" w:cs="Calibri"/>
+          <w:color w:val="000000"/>
+          <w:lang w:eastAsia="en-GB"/>
+        </w:rPr>
+      </w:pPr>
+      <w:r>
+        <w:rPr>
+          <w:rFonts w:ascii="Calibri" w:eastAsia="Times New Roman" w:hAnsi="Calibri" w:cs="Calibri"/>
+          <w:color w:val="000000"/>
+          <w:lang w:eastAsia="en-GB"/>
+        </w:rPr>
+        <w:t xml:space="preserve">It looks to contain some useful details and is worthy of further detailed </w:t>
       </w:r>
       <w:r>
         <w:rPr>
@@ -403,7 +698,38 @@
           <w:color w:val="000000"/>
           <w:lang w:eastAsia="en-GB"/>
         </w:rPr>
+        <w:lastRenderedPageBreak/>
         <w:t>Parallel Manipulators are more complicated, however, so it is not likely that there will be any useful control strategy.</w:t>
+      </w:r>
+    </w:p>
+    <w:p>
+      <w:pPr>
+        <w:pStyle w:val="ListParagraph"/>
+        <w:spacing w:after="0" w:line="240" w:lineRule="auto"/>
+        <w:rPr>
+          <w:rFonts w:ascii="Calibri" w:eastAsia="Times New Roman" w:hAnsi="Calibri" w:cs="Calibri"/>
+          <w:color w:val="000000"/>
+          <w:lang w:eastAsia="en-GB"/>
+        </w:rPr>
+      </w:pPr>
+    </w:p>
+    <w:p>
+      <w:pPr>
+        <w:pStyle w:val="ListParagraph"/>
+        <w:spacing w:after="0" w:line="240" w:lineRule="auto"/>
+        <w:rPr>
+          <w:rFonts w:ascii="Calibri" w:eastAsia="Times New Roman" w:hAnsi="Calibri" w:cs="Calibri"/>
+          <w:color w:val="000000"/>
+          <w:lang w:eastAsia="en-GB"/>
+        </w:rPr>
+      </w:pPr>
+      <w:r>
+        <w:rPr>
+          <w:rFonts w:ascii="Calibri" w:eastAsia="Times New Roman" w:hAnsi="Calibri" w:cs="Calibri"/>
+          <w:color w:val="000000"/>
+          <w:lang w:eastAsia="en-GB"/>
+        </w:rPr>
+        <w:t>Update 12/10/2018 – Not useful</w:t>
       </w:r>
     </w:p>
     <w:p>
@@ -443,6 +769,26 @@
         </w:rPr>
         <w:t>Dynamics and control of a planar 3-DOF parallel manipulator with actuation redundancy</w:t>
       </w:r>
+      <w:r>
+        <w:rPr>
+          <w:rFonts w:ascii="Calibri" w:eastAsia="Times New Roman" w:hAnsi="Calibri" w:cs="Calibri"/>
+          <w:b/>
+          <w:color w:val="000000"/>
+          <w:sz w:val="24"/>
+          <w:lang w:eastAsia="en-GB"/>
+        </w:rPr>
+        <w:t xml:space="preserve"> – </w:t>
+      </w:r>
+      <w:r>
+        <w:rPr>
+          <w:rFonts w:ascii="Calibri" w:eastAsia="Times New Roman" w:hAnsi="Calibri" w:cs="Calibri"/>
+          <w:b/>
+          <w:color w:val="FF0000"/>
+          <w:sz w:val="24"/>
+          <w:lang w:eastAsia="en-GB"/>
+        </w:rPr>
+        <w:t>Not Useful</w:t>
+      </w:r>
     </w:p>
     <w:p>
       <w:pPr>
@@ -521,6 +867,36 @@
           <w:lang w:eastAsia="en-GB"/>
         </w:rPr>
         <w:t>.</w:t>
+      </w:r>
+    </w:p>
+    <w:p>
+      <w:pPr>
+        <w:spacing w:after="0" w:line="240" w:lineRule="auto"/>
+        <w:ind w:left="720"/>
+        <w:rPr>
+          <w:rFonts w:ascii="Calibri" w:eastAsia="Times New Roman" w:hAnsi="Calibri" w:cs="Calibri"/>
+          <w:color w:val="000000"/>
+          <w:lang w:eastAsia="en-GB"/>
+        </w:rPr>
+      </w:pPr>
+    </w:p>
+    <w:p>
+      <w:pPr>
+        <w:spacing w:after="0" w:line="240" w:lineRule="auto"/>
+        <w:ind w:left="720"/>
+        <w:rPr>
+          <w:rFonts w:ascii="Calibri" w:eastAsia="Times New Roman" w:hAnsi="Calibri" w:cs="Calibri"/>
+          <w:color w:val="000000"/>
+          <w:lang w:eastAsia="en-GB"/>
+        </w:rPr>
+      </w:pPr>
+      <w:r>
+        <w:rPr>
+          <w:rFonts w:ascii="Calibri" w:eastAsia="Times New Roman" w:hAnsi="Calibri" w:cs="Calibri"/>
+          <w:color w:val="000000"/>
+          <w:lang w:eastAsia="en-GB"/>
+        </w:rPr>
+        <w:t>Update 12/10/2018 – Not relevant to MyPAM, and a confusing description of the Jacobian procedure. The control scheme is well documented, but it is not relevant to the MyPAM (or indeed any rehab robotics) because it describes a non-compliant system (indeed, compliance here is the enemy).</w:t>
       </w:r>
     </w:p>
     <w:p>
@@ -577,6 +953,26 @@
         </w:rPr>
         <w:t>PERFORMANCE EVALUATION OF TWO-DEGREE-OFFREEDOM PLANAR PARALLEL ROBOTS</w:t>
       </w:r>
+      <w:r>
+        <w:rPr>
+          <w:rFonts w:ascii="Calibri" w:eastAsia="Times New Roman" w:hAnsi="Calibri" w:cs="Calibri"/>
+          <w:b/>
+          <w:color w:val="000000"/>
+          <w:sz w:val="24"/>
+          <w:lang w:eastAsia="en-GB"/>
+        </w:rPr>
+        <w:t xml:space="preserve"> – </w:t>
+      </w:r>
+      <w:r>
+        <w:rPr>
+          <w:rFonts w:ascii="Calibri" w:eastAsia="Times New Roman" w:hAnsi="Calibri" w:cs="Calibri"/>
+          <w:b/>
+          <w:color w:val="FF0000"/>
+          <w:sz w:val="24"/>
+          <w:lang w:eastAsia="en-GB"/>
+        </w:rPr>
+        <w:t>Not Useful</w:t>
+      </w:r>
     </w:p>
     <w:p>
       <w:pPr>
@@ -606,6 +1002,44 @@
           <w:lang w:eastAsia="en-GB"/>
         </w:rPr>
         <w:t>Very much not useful or relevant.  No control theories at all.</w:t>
+      </w:r>
+      <w:r>
+        <w:rPr>
+          <w:rFonts w:ascii="Calibri" w:eastAsia="Times New Roman" w:hAnsi="Calibri" w:cs="Calibri"/>
+          <w:color w:val="000000"/>
+          <w:lang w:eastAsia="en-GB"/>
+        </w:rPr>
+        <w:t xml:space="preserve"> A completely different system with different system dynamics to MyPAM.</w:t>
+      </w:r>
+    </w:p>
+    <w:p>
+      <w:pPr>
+        <w:spacing w:after="0" w:line="240" w:lineRule="auto"/>
+        <w:ind w:left="720"/>
+        <w:rPr>
+          <w:rFonts w:ascii="Calibri" w:eastAsia="Times New Roman" w:hAnsi="Calibri" w:cs="Calibri"/>
+          <w:color w:val="000000"/>
+          <w:lang w:eastAsia="en-GB"/>
+        </w:rPr>
+      </w:pPr>
+    </w:p>
+    <w:p>
+      <w:pPr>
+        <w:spacing w:after="0" w:line="240" w:lineRule="auto"/>
+        <w:ind w:left="720"/>
+        <w:rPr>
+          <w:rFonts w:ascii="Calibri" w:eastAsia="Times New Roman" w:hAnsi="Calibri" w:cs="Calibri"/>
+          <w:color w:val="000000"/>
+          <w:lang w:eastAsia="en-GB"/>
+        </w:rPr>
+      </w:pPr>
+      <w:r>
+        <w:rPr>
+          <w:rFonts w:ascii="Calibri" w:eastAsia="Times New Roman" w:hAnsi="Calibri" w:cs="Calibri"/>
+          <w:color w:val="000000"/>
+          <w:lang w:eastAsia="en-GB"/>
+        </w:rPr>
+        <w:t>Updated 12/10/2018 – still not useful.</w:t>
       </w:r>
     </w:p>
     <w:p>
@@ -643,6 +1077,111 @@
         </w:rPr>
         <w:t>Extending the capabilities of robotic manipulators using trajectory optimization</w:t>
       </w:r>
+      <w:r>
+        <w:rPr>
+          <w:rFonts w:ascii="Calibri" w:eastAsia="Times New Roman" w:hAnsi="Calibri" w:cs="Calibri"/>
+          <w:b/>
+          <w:color w:val="000000"/>
+          <w:sz w:val="24"/>
+          <w:lang w:eastAsia="en-GB"/>
+        </w:rPr>
+        <w:t xml:space="preserve"> – </w:t>
+      </w:r>
+      <w:r>
+        <w:rPr>
+          <w:rFonts w:ascii="Calibri" w:eastAsia="Times New Roman" w:hAnsi="Calibri" w:cs="Calibri"/>
+          <w:b/>
+          <w:color w:val="BF8F00" w:themeColor="accent4" w:themeShade="BF"/>
+          <w:sz w:val="24"/>
+          <w:lang w:eastAsia="en-GB"/>
+        </w:rPr>
+        <w:t>mildly useful</w:t>
+      </w:r>
+      <w:r>
+        <w:rPr>
+          <w:rFonts w:ascii="Calibri" w:eastAsia="Times New Roman" w:hAnsi="Calibri" w:cs="Calibri"/>
+          <w:b/>
+          <w:color w:val="000000"/>
+          <w:sz w:val="24"/>
+          <w:lang w:eastAsia="en-GB"/>
+        </w:rPr>
+        <w:t>/</w:t>
+      </w:r>
+      <w:r>
+        <w:rPr>
+          <w:rFonts w:ascii="Calibri" w:eastAsia="Times New Roman" w:hAnsi="Calibri" w:cs="Calibri"/>
+          <w:b/>
+          <w:color w:val="70AD47" w:themeColor="accent6"/>
+          <w:sz w:val="24"/>
+          <w:lang w:eastAsia="en-GB"/>
+        </w:rPr>
+        <w:t>potentially useful</w:t>
+      </w:r>
+    </w:p>
+    <w:p>
+      <w:pPr>
+        <w:spacing w:after="0" w:line="240" w:lineRule="auto"/>
+        <w:rPr>
+          <w:rFonts w:ascii="Calibri" w:eastAsia="Times New Roman" w:hAnsi="Calibri" w:cs="Calibri"/>
+          <w:color w:val="000000"/>
+          <w:lang w:eastAsia="en-GB"/>
+        </w:rPr>
+      </w:pPr>
+    </w:p>
+    <w:p>
+      <w:pPr>
+        <w:spacing w:after="0" w:line="240" w:lineRule="auto"/>
+        <w:ind w:left="720"/>
+        <w:rPr>
+          <w:rFonts w:ascii="Calibri" w:eastAsia="Times New Roman" w:hAnsi="Calibri" w:cs="Calibri"/>
+          <w:color w:val="000000"/>
+          <w:lang w:eastAsia="en-GB"/>
+        </w:rPr>
+      </w:pPr>
+      <w:r>
+        <w:rPr>
+          <w:rFonts w:ascii="Calibri" w:eastAsia="Times New Roman" w:hAnsi="Calibri" w:cs="Calibri"/>
+          <w:color w:val="000000"/>
+          <w:lang w:eastAsia="en-GB"/>
+        </w:rPr>
+        <w:t>Mainly about trajectory optimisation (essentially, a robot (</w:t>
+      </w:r>
+      <w:proofErr w:type="gramStart"/>
+      <w:r>
+        <w:rPr>
+          <w:rFonts w:ascii="Calibri" w:eastAsia="Times New Roman" w:hAnsi="Calibri" w:cs="Calibri"/>
+          <w:color w:val="000000"/>
+          <w:lang w:eastAsia="en-GB"/>
+        </w:rPr>
+        <w:t>and also</w:t>
+      </w:r>
+      <w:proofErr w:type="gramEnd"/>
+      <w:r>
+        <w:rPr>
+          <w:rFonts w:ascii="Calibri" w:eastAsia="Times New Roman" w:hAnsi="Calibri" w:cs="Calibri"/>
+          <w:color w:val="000000"/>
+          <w:lang w:eastAsia="en-GB"/>
+        </w:rPr>
+        <w:t xml:space="preserve"> people) can carry heavier shit longer if it uses a trajectory close it its body rather than at </w:t>
+      </w:r>
+      <w:proofErr w:type="spellStart"/>
+      <w:r>
+        <w:rPr>
+          <w:rFonts w:ascii="Calibri" w:eastAsia="Times New Roman" w:hAnsi="Calibri" w:cs="Calibri"/>
+          <w:color w:val="000000"/>
+          <w:lang w:eastAsia="en-GB"/>
+        </w:rPr>
+        <w:t>arms length</w:t>
+      </w:r>
+      <w:proofErr w:type="spellEnd"/>
+      <w:r>
+        <w:rPr>
+          <w:rFonts w:ascii="Calibri" w:eastAsia="Times New Roman" w:hAnsi="Calibri" w:cs="Calibri"/>
+          <w:color w:val="000000"/>
+          <w:lang w:eastAsia="en-GB"/>
+        </w:rPr>
+        <w:t>).</w:t>
+      </w:r>
     </w:p>
     <w:p>
       <w:pPr>
@@ -702,6 +1241,304 @@
           <w:lang w:eastAsia="en-GB"/>
         </w:rPr>
         <w:t>The entire paper is actually very useful and deserves a more detailed review/ source review.</w:t>
+      </w:r>
+    </w:p>
+    <w:p>
+      <w:pPr>
+        <w:spacing w:after="0" w:line="240" w:lineRule="auto"/>
+        <w:ind w:left="720"/>
+        <w:rPr>
+          <w:rFonts w:ascii="Calibri" w:eastAsia="Times New Roman" w:hAnsi="Calibri" w:cs="Calibri"/>
+          <w:color w:val="000000"/>
+          <w:lang w:eastAsia="en-GB"/>
+        </w:rPr>
+      </w:pPr>
+    </w:p>
+    <w:p>
+      <w:pPr>
+        <w:spacing w:after="0" w:line="240" w:lineRule="auto"/>
+        <w:ind w:left="720"/>
+        <w:rPr>
+          <w:rFonts w:ascii="Calibri" w:eastAsia="Times New Roman" w:hAnsi="Calibri" w:cs="Calibri"/>
+          <w:color w:val="000000"/>
+          <w:highlight w:val="green"/>
+          <w:lang w:eastAsia="en-GB"/>
+        </w:rPr>
+      </w:pPr>
+      <w:r>
+        <w:rPr>
+          <w:rFonts w:ascii="Calibri" w:eastAsia="Times New Roman" w:hAnsi="Calibri" w:cs="Calibri"/>
+          <w:color w:val="000000"/>
+          <w:highlight w:val="green"/>
+          <w:lang w:eastAsia="en-GB"/>
+        </w:rPr>
+        <w:t xml:space="preserve">Update 12/10/2018 – </w:t>
+      </w:r>
+      <w:r>
+        <w:rPr>
+          <w:rFonts w:ascii="Calibri" w:eastAsia="Times New Roman" w:hAnsi="Calibri" w:cs="Calibri"/>
+          <w:color w:val="000000"/>
+          <w:highlight w:val="green"/>
+          <w:lang w:eastAsia="en-GB"/>
+        </w:rPr>
+        <w:t xml:space="preserve">good place to cite the equation found on </w:t>
+      </w:r>
+      <w:proofErr w:type="spellStart"/>
+      <w:r>
+        <w:rPr>
+          <w:rFonts w:ascii="Calibri" w:eastAsia="Times New Roman" w:hAnsi="Calibri" w:cs="Calibri"/>
+          <w:color w:val="000000"/>
+          <w:highlight w:val="green"/>
+          <w:lang w:eastAsia="en-GB"/>
+        </w:rPr>
+        <w:t>StudyWolf</w:t>
+      </w:r>
+      <w:proofErr w:type="spellEnd"/>
+      <w:r>
+        <w:rPr>
+          <w:rFonts w:ascii="Calibri" w:eastAsia="Times New Roman" w:hAnsi="Calibri" w:cs="Calibri"/>
+          <w:color w:val="000000"/>
+          <w:highlight w:val="green"/>
+          <w:lang w:eastAsia="en-GB"/>
+        </w:rPr>
+        <w:t>:</w:t>
+      </w:r>
+    </w:p>
+    <w:p>
+      <w:pPr>
+        <w:spacing w:after="0" w:line="240" w:lineRule="auto"/>
+        <w:ind w:left="720"/>
+        <w:rPr>
+          <w:rFonts w:ascii="Calibri" w:eastAsia="Times New Roman" w:hAnsi="Calibri" w:cs="Calibri"/>
+          <w:color w:val="000000"/>
+          <w:highlight w:val="green"/>
+          <w:lang w:eastAsia="en-GB"/>
+        </w:rPr>
+      </w:pPr>
+      <m:oMathPara>
+        <m:oMath>
+          <m:r>
+            <w:rPr>
+              <w:rFonts w:ascii="Cambria Math" w:eastAsia="Times New Roman" w:hAnsi="Cambria Math" w:cs="Calibri"/>
+              <w:color w:val="000000"/>
+              <w:highlight w:val="green"/>
+              <w:lang w:eastAsia="en-GB"/>
+            </w:rPr>
+            <m:t>τ=M</m:t>
+          </m:r>
+          <m:d>
+            <m:dPr>
+              <m:ctrlPr>
+                <w:rPr>
+                  <w:rFonts w:ascii="Cambria Math" w:eastAsia="Times New Roman" w:hAnsi="Cambria Math" w:cs="Calibri"/>
+                  <w:i/>
+                  <w:color w:val="000000"/>
+                  <w:highlight w:val="green"/>
+                  <w:lang w:eastAsia="en-GB"/>
+                </w:rPr>
+              </m:ctrlPr>
+            </m:dPr>
+            <m:e>
+              <m:r>
+                <w:rPr>
+                  <w:rFonts w:ascii="Cambria Math" w:eastAsia="Times New Roman" w:hAnsi="Cambria Math" w:cs="Calibri"/>
+                  <w:color w:val="000000"/>
+                  <w:highlight w:val="green"/>
+                  <w:lang w:eastAsia="en-GB"/>
+                </w:rPr>
+                <m:t>θ</m:t>
+              </m:r>
+            </m:e>
+          </m:d>
+          <m:acc>
+            <m:accPr>
+              <m:chr m:val="̈"/>
+              <m:ctrlPr>
+                <w:rPr>
+                  <w:rFonts w:ascii="Cambria Math" w:eastAsia="Times New Roman" w:hAnsi="Cambria Math" w:cs="Calibri"/>
+                  <w:i/>
+                  <w:color w:val="000000"/>
+                  <w:highlight w:val="green"/>
+                  <w:lang w:eastAsia="en-GB"/>
+                </w:rPr>
+              </m:ctrlPr>
+            </m:accPr>
+            <m:e>
+              <m:r>
+                <w:rPr>
+                  <w:rFonts w:ascii="Cambria Math" w:eastAsia="Times New Roman" w:hAnsi="Cambria Math" w:cs="Calibri"/>
+                  <w:color w:val="000000"/>
+                  <w:highlight w:val="green"/>
+                  <w:lang w:eastAsia="en-GB"/>
+                </w:rPr>
+                <m:t>θ</m:t>
+              </m:r>
+            </m:e>
+          </m:acc>
+          <m:r>
+            <w:rPr>
+              <w:rFonts w:ascii="Cambria Math" w:eastAsia="Times New Roman" w:hAnsi="Cambria Math" w:cs="Calibri"/>
+              <w:color w:val="000000"/>
+              <w:highlight w:val="green"/>
+              <w:lang w:eastAsia="en-GB"/>
+            </w:rPr>
+            <m:t>+c</m:t>
+          </m:r>
+          <m:d>
+            <m:dPr>
+              <m:ctrlPr>
+                <w:rPr>
+                  <w:rFonts w:ascii="Cambria Math" w:eastAsia="Times New Roman" w:hAnsi="Cambria Math" w:cs="Calibri"/>
+                  <w:i/>
+                  <w:color w:val="000000"/>
+                  <w:highlight w:val="green"/>
+                  <w:lang w:eastAsia="en-GB"/>
+                </w:rPr>
+              </m:ctrlPr>
+            </m:dPr>
+            <m:e>
+              <m:r>
+                <w:rPr>
+                  <w:rFonts w:ascii="Cambria Math" w:eastAsia="Times New Roman" w:hAnsi="Cambria Math" w:cs="Calibri"/>
+                  <w:color w:val="000000"/>
+                  <w:highlight w:val="green"/>
+                  <w:lang w:eastAsia="en-GB"/>
+                </w:rPr>
+                <m:t>θ,</m:t>
+              </m:r>
+              <m:acc>
+                <m:accPr>
+                  <m:chr m:val="̇"/>
+                  <m:ctrlPr>
+                    <w:rPr>
+                      <w:rFonts w:ascii="Cambria Math" w:eastAsia="Times New Roman" w:hAnsi="Cambria Math" w:cs="Calibri"/>
+                      <w:i/>
+                      <w:color w:val="000000"/>
+                      <w:highlight w:val="green"/>
+                      <w:lang w:eastAsia="en-GB"/>
+                    </w:rPr>
+                  </m:ctrlPr>
+                </m:accPr>
+                <m:e>
+                  <m:r>
+                    <w:rPr>
+                      <w:rFonts w:ascii="Cambria Math" w:eastAsia="Times New Roman" w:hAnsi="Cambria Math" w:cs="Calibri"/>
+                      <w:color w:val="000000"/>
+                      <w:highlight w:val="green"/>
+                      <w:lang w:eastAsia="en-GB"/>
+                    </w:rPr>
+                    <m:t>θ</m:t>
+                  </m:r>
+                </m:e>
+              </m:acc>
+            </m:e>
+          </m:d>
+          <m:r>
+            <w:rPr>
+              <w:rFonts w:ascii="Cambria Math" w:eastAsia="Times New Roman" w:hAnsi="Cambria Math" w:cs="Calibri"/>
+              <w:color w:val="000000"/>
+              <w:highlight w:val="green"/>
+              <w:lang w:eastAsia="en-GB"/>
+            </w:rPr>
+            <m:t>+g(θ)</m:t>
+          </m:r>
+        </m:oMath>
+      </m:oMathPara>
+    </w:p>
+    <w:p>
+      <w:pPr>
+        <w:spacing w:after="0" w:line="240" w:lineRule="auto"/>
+        <w:ind w:left="720"/>
+        <w:rPr>
+          <w:rFonts w:ascii="Calibri" w:eastAsia="Times New Roman" w:hAnsi="Calibri" w:cs="Calibri"/>
+          <w:color w:val="000000"/>
+          <w:highlight w:val="green"/>
+          <w:lang w:eastAsia="en-GB"/>
+        </w:rPr>
+      </w:pPr>
+    </w:p>
+    <w:p>
+      <w:pPr>
+        <w:spacing w:after="0" w:line="240" w:lineRule="auto"/>
+        <w:ind w:left="720"/>
+        <w:rPr>
+          <w:rFonts w:ascii="Calibri" w:eastAsia="Times New Roman" w:hAnsi="Calibri" w:cs="Calibri"/>
+          <w:color w:val="000000"/>
+          <w:lang w:eastAsia="en-GB"/>
+        </w:rPr>
+      </w:pPr>
+      <w:r>
+        <w:rPr>
+          <w:rFonts w:ascii="Calibri" w:eastAsia="Times New Roman" w:hAnsi="Calibri" w:cs="Calibri"/>
+          <w:color w:val="000000"/>
+          <w:highlight w:val="green"/>
+          <w:lang w:eastAsia="en-GB"/>
+        </w:rPr>
+        <w:t>Further to this, a dynamic example (with gravity) is explored.</w:t>
+      </w:r>
+    </w:p>
+    <w:p>
+      <w:pPr>
+        <w:spacing w:after="0" w:line="240" w:lineRule="auto"/>
+        <w:ind w:left="720"/>
+        <w:rPr>
+          <w:rFonts w:ascii="Calibri" w:eastAsia="Times New Roman" w:hAnsi="Calibri" w:cs="Calibri"/>
+          <w:color w:val="000000"/>
+          <w:lang w:eastAsia="en-GB"/>
+        </w:rPr>
+      </w:pPr>
+    </w:p>
+    <w:p>
+      <w:pPr>
+        <w:spacing w:after="0" w:line="240" w:lineRule="auto"/>
+        <w:ind w:left="720"/>
+        <w:rPr>
+          <w:rFonts w:ascii="Calibri" w:eastAsia="Times New Roman" w:hAnsi="Calibri" w:cs="Calibri"/>
+          <w:color w:val="000000"/>
+          <w:lang w:eastAsia="en-GB"/>
+        </w:rPr>
+      </w:pPr>
+      <w:r>
+        <w:rPr>
+          <w:rFonts w:ascii="Calibri" w:eastAsia="Times New Roman" w:hAnsi="Calibri" w:cs="Calibri"/>
+          <w:color w:val="000000"/>
+          <w:lang w:eastAsia="en-GB"/>
+        </w:rPr>
+        <w:t>Relatively useful document, even though I am not concerned about trajectory generation or optimisation</w:t>
+      </w:r>
+      <w:r>
+        <w:rPr>
+          <w:rFonts w:ascii="Calibri" w:eastAsia="Times New Roman" w:hAnsi="Calibri" w:cs="Calibri"/>
+          <w:color w:val="000000"/>
+          <w:lang w:eastAsia="en-GB"/>
+        </w:rPr>
+        <w:t xml:space="preserve"> especially since there is no evidence that trajectory is an important parameter for </w:t>
+      </w:r>
+      <w:r>
+        <w:rPr>
+          <w:rFonts w:ascii="Calibri" w:eastAsia="Times New Roman" w:hAnsi="Calibri" w:cs="Calibri"/>
+          <w:color w:val="000000"/>
+          <w:lang w:eastAsia="en-GB"/>
+        </w:rPr>
+        <w:t xml:space="preserve">plasticity according to </w:t>
+      </w:r>
+      <w:bookmarkStart w:id="0" w:name="_GoBack"/>
+      <w:bookmarkEnd w:id="0"/>
+      <w:r>
+        <w:rPr>
+          <w:rFonts w:ascii="Calibri" w:eastAsia="Times New Roman" w:hAnsi="Calibri" w:cs="Calibri"/>
+          <w:color w:val="000000"/>
+          <w:lang w:eastAsia="en-GB"/>
+        </w:rPr>
+        <w:t>[11].</w:t>
+      </w:r>
+      <w:r>
+        <w:rPr>
+          <w:rFonts w:ascii="Calibri" w:eastAsia="Times New Roman" w:hAnsi="Calibri" w:cs="Calibri"/>
+          <w:color w:val="000000"/>
+          <w:lang w:eastAsia="en-GB"/>
+        </w:rPr>
+        <w:t xml:space="preserve"> </w:t>
       </w:r>
     </w:p>
     <w:p>
@@ -741,6 +1578,26 @@
         </w:rPr>
         <w:t>Motion analysis of manipulators with uncertainty in kinematic parameters</w:t>
       </w:r>
+      <w:r>
+        <w:rPr>
+          <w:rFonts w:ascii="Calibri" w:eastAsia="Times New Roman" w:hAnsi="Calibri" w:cs="Calibri"/>
+          <w:b/>
+          <w:color w:val="000000"/>
+          <w:sz w:val="24"/>
+          <w:lang w:eastAsia="en-GB"/>
+        </w:rPr>
+        <w:t xml:space="preserve"> – </w:t>
+      </w:r>
+      <w:r>
+        <w:rPr>
+          <w:rFonts w:ascii="Calibri" w:eastAsia="Times New Roman" w:hAnsi="Calibri" w:cs="Calibri"/>
+          <w:b/>
+          <w:color w:val="FF0000"/>
+          <w:sz w:val="24"/>
+          <w:lang w:eastAsia="en-GB"/>
+        </w:rPr>
+        <w:t>Not useful</w:t>
+      </w:r>
     </w:p>
     <w:p>
       <w:pPr>
@@ -792,6 +1649,41 @@
           <w:lang w:eastAsia="en-GB"/>
         </w:rPr>
       </w:pPr>
+    </w:p>
+    <w:p>
+      <w:pPr>
+        <w:spacing w:after="0" w:line="240" w:lineRule="auto"/>
+        <w:ind w:left="720"/>
+        <w:rPr>
+          <w:rFonts w:ascii="Calibri" w:eastAsia="Times New Roman" w:hAnsi="Calibri" w:cs="Calibri"/>
+          <w:color w:val="000000"/>
+          <w:lang w:eastAsia="en-GB"/>
+        </w:rPr>
+      </w:pPr>
+      <w:r>
+        <w:rPr>
+          <w:rFonts w:ascii="Calibri" w:eastAsia="Times New Roman" w:hAnsi="Calibri" w:cs="Calibri"/>
+          <w:color w:val="000000"/>
+          <w:lang w:eastAsia="en-GB"/>
+        </w:rPr>
+        <w:t xml:space="preserve">Update </w:t>
+      </w:r>
+      <w:r>
+        <w:rPr>
+          <w:rFonts w:ascii="Calibri" w:eastAsia="Times New Roman" w:hAnsi="Calibri" w:cs="Calibri"/>
+          <w:color w:val="000000"/>
+          <w:lang w:eastAsia="en-GB"/>
+        </w:rPr>
+        <w:t>12/10/2018 – not actually at all useful. The paper describes how to account for uncertainty in the end effector location due to uncertainty in kinematic parameters such as gearbox lash back etc. This is not at all relevant to MyPAM, where some uncertainty is acceptable (we are not CNC machining!).</w:t>
+      </w:r>
+      <w:r>
+        <w:rPr>
+          <w:rFonts w:ascii="Calibri" w:eastAsia="Times New Roman" w:hAnsi="Calibri" w:cs="Calibri"/>
+          <w:color w:val="000000"/>
+          <w:lang w:eastAsia="en-GB"/>
+        </w:rPr>
+        <w:t xml:space="preserve"> Also, massively over complicated.</w:t>
+      </w:r>
     </w:p>
     <w:p>
       <w:pPr>
@@ -830,35 +1722,73 @@
         </w:rPr>
         <w:t>A Paradigm shift for rehabilitation robotics</w:t>
       </w:r>
-    </w:p>
-    <w:p>
-      <w:pPr>
-        <w:pStyle w:val="ListParagraph"/>
-        <w:spacing w:after="0" w:line="240" w:lineRule="auto"/>
-        <w:rPr>
-          <w:rFonts w:ascii="Calibri" w:eastAsia="Times New Roman" w:hAnsi="Calibri" w:cs="Calibri"/>
-          <w:color w:val="000000"/>
-          <w:lang w:eastAsia="en-GB"/>
-        </w:rPr>
-      </w:pPr>
-    </w:p>
-    <w:p>
-      <w:pPr>
-        <w:pStyle w:val="ListParagraph"/>
-        <w:spacing w:after="0" w:line="240" w:lineRule="auto"/>
-        <w:rPr>
-          <w:rFonts w:ascii="Calibri" w:eastAsia="Times New Roman" w:hAnsi="Calibri" w:cs="Calibri"/>
-          <w:color w:val="000000"/>
-          <w:lang w:eastAsia="en-GB"/>
-        </w:rPr>
-      </w:pPr>
-      <w:r>
-        <w:rPr>
-          <w:rFonts w:ascii="Calibri" w:eastAsia="Times New Roman" w:hAnsi="Calibri" w:cs="Calibri"/>
-          <w:color w:val="000000"/>
-          <w:lang w:eastAsia="en-GB"/>
-        </w:rPr>
-        <w:t>This provides some good background into rehabilitation robotics, without providing any detail on control strategies. It also introduced me to MIT-MANUS.</w:t>
+      <w:r>
+        <w:rPr>
+          <w:rFonts w:ascii="Calibri" w:eastAsia="Times New Roman" w:hAnsi="Calibri" w:cs="Calibri"/>
+          <w:b/>
+          <w:color w:val="000000"/>
+          <w:sz w:val="24"/>
+          <w:lang w:eastAsia="en-GB"/>
+        </w:rPr>
+        <w:t xml:space="preserve"> – </w:t>
+      </w:r>
+      <w:r>
+        <w:rPr>
+          <w:rFonts w:ascii="Calibri" w:eastAsia="Times New Roman" w:hAnsi="Calibri" w:cs="Calibri"/>
+          <w:b/>
+          <w:color w:val="BF8F00" w:themeColor="accent4" w:themeShade="BF"/>
+          <w:sz w:val="24"/>
+          <w:lang w:eastAsia="en-GB"/>
+        </w:rPr>
+        <w:t>Mildly Useful</w:t>
+      </w:r>
+      <w:r>
+        <w:rPr>
+          <w:rFonts w:ascii="Calibri" w:eastAsia="Times New Roman" w:hAnsi="Calibri" w:cs="Calibri"/>
+          <w:b/>
+          <w:color w:val="000000"/>
+          <w:sz w:val="24"/>
+          <w:lang w:eastAsia="en-GB"/>
+        </w:rPr>
+        <w:t xml:space="preserve"> </w:t>
+      </w:r>
+    </w:p>
+    <w:p>
+      <w:pPr>
+        <w:pStyle w:val="ListParagraph"/>
+        <w:spacing w:after="0" w:line="240" w:lineRule="auto"/>
+        <w:rPr>
+          <w:rFonts w:ascii="Calibri" w:eastAsia="Times New Roman" w:hAnsi="Calibri" w:cs="Calibri"/>
+          <w:color w:val="000000"/>
+          <w:lang w:eastAsia="en-GB"/>
+        </w:rPr>
+      </w:pPr>
+    </w:p>
+    <w:p>
+      <w:pPr>
+        <w:pStyle w:val="ListParagraph"/>
+        <w:spacing w:after="0" w:line="240" w:lineRule="auto"/>
+        <w:rPr>
+          <w:rFonts w:ascii="Calibri" w:eastAsia="Times New Roman" w:hAnsi="Calibri" w:cs="Calibri"/>
+          <w:color w:val="000000"/>
+          <w:lang w:eastAsia="en-GB"/>
+        </w:rPr>
+      </w:pPr>
+      <w:r>
+        <w:rPr>
+          <w:rFonts w:ascii="Calibri" w:eastAsia="Times New Roman" w:hAnsi="Calibri" w:cs="Calibri"/>
+          <w:color w:val="000000"/>
+          <w:lang w:eastAsia="en-GB"/>
+        </w:rPr>
+        <w:t xml:space="preserve">This provides some good background into rehabilitation robotics, without providing any detail on control strategies. </w:t>
+      </w:r>
+      <w:r>
+        <w:rPr>
+          <w:rFonts w:ascii="Calibri" w:eastAsia="Times New Roman" w:hAnsi="Calibri" w:cs="Calibri"/>
+          <w:color w:val="000000"/>
+          <w:lang w:eastAsia="en-GB"/>
+        </w:rPr>
+        <w:t>Potentially a good citable paper for introduction, if a bit dated (2008)</w:t>
       </w:r>
     </w:p>
     <w:p>
@@ -1317,7 +2247,6 @@
         <w:rPr>
           <w:i/>
         </w:rPr>
-        <w:lastRenderedPageBreak/>
         <w:t>For robots interacting with the human, the most important feature of the controller is that its stability is extremely robust to the uncertainties due to physical contact. The stability of most robot controllers is vulnerable when contacting objects with unknown dynamics. In contrast, dynamic interaction with highly variable and poorly characterized objects (to wit, neurologically impaired patients) will not de-stabilize the impedance controller above</w:t>
       </w:r>
     </w:p>
@@ -1722,6 +2651,7 @@
           <w:color w:val="000000"/>
           <w:lang w:eastAsia="en-GB"/>
         </w:rPr>
+        <w:lastRenderedPageBreak/>
         <w:t>Another very useful overview into the effectiveness of rehabilitation robotics. It contains a list of comparisons of the effectiveness of various devices. Key takeaways: a useful list of robots and citations.</w:t>
       </w:r>
     </w:p>
@@ -2063,7 +2993,6 @@
               <w:rPr>
                 <w:noProof/>
               </w:rPr>
-              <w:lastRenderedPageBreak/>
               <w:drawing>
                 <wp:inline distT="0" distB="0" distL="0" distR="0" wp14:anchorId="5F9FFD39" wp14:editId="3A469929">
                   <wp:extent cx="3952635" cy="1989455"/>
@@ -2419,6 +3348,7 @@
           <w:sz w:val="24"/>
           <w:lang w:eastAsia="en-GB"/>
         </w:rPr>
+        <w:lastRenderedPageBreak/>
         <w:t>Robotic Assistance of an Active Upper Limb Exercise in Neurologically Impaired Patients</w:t>
       </w:r>
     </w:p>
@@ -2581,7 +3511,6 @@
               <w:rPr>
                 <w:noProof/>
               </w:rPr>
-              <w:lastRenderedPageBreak/>
               <w:drawing>
                 <wp:inline distT="0" distB="0" distL="0" distR="0" wp14:anchorId="6C84F11C" wp14:editId="4322B3E9">
                   <wp:extent cx="3248025" cy="2428875"/>
@@ -3182,7 +4111,6 @@
           <w:color w:val="000000"/>
           <w:lang w:eastAsia="en-GB"/>
         </w:rPr>
-        <w:lastRenderedPageBreak/>
         <w:t xml:space="preserve">This </w:t>
       </w:r>
       <w:r>
@@ -3675,6 +4603,7 @@
           <w:sz w:val="24"/>
           <w:lang w:eastAsia="en-GB"/>
         </w:rPr>
+        <w:lastRenderedPageBreak/>
         <w:t>Design and control of two planar cable-driven robots for upper-limb neurorehabilitation</w:t>
       </w:r>
     </w:p>
@@ -4457,7 +5386,6 @@
               <w:rPr>
                 <w:noProof/>
               </w:rPr>
-              <w:lastRenderedPageBreak/>
               <w:drawing>
                 <wp:inline distT="0" distB="0" distL="0" distR="0" wp14:anchorId="7A80FE06" wp14:editId="419E3347">
                   <wp:extent cx="4048125" cy="2705100"/>
@@ -5418,7 +6346,6 @@
           <w:lang w:eastAsia="en-GB"/>
         </w:rPr>
       </w:pPr>
-      <w:bookmarkStart w:id="0" w:name="_GoBack"/>
       <w:r>
         <w:rPr>
           <w:rFonts w:ascii="Calibri" w:eastAsia="Times New Roman" w:hAnsi="Calibri" w:cs="Calibri"/>
@@ -5429,7 +6356,6 @@
         </w:rPr>
         <w:t>Development and Implementation of an End-Effector Upper Limb Rehabilitation Robot for Hemiplegic Patients with Line and Circle Tracking</w:t>
       </w:r>
-      <w:bookmarkEnd w:id="0"/>
     </w:p>
     <w:p>
       <w:pPr>

</xml_diff>

<commit_message>
did a shed load of work
</commit_message>
<xml_diff>
--- a/Lit Review/Lit Review.docx
+++ b/Lit Review/Lit Review.docx
@@ -1162,25 +1162,7 @@
           <w:color w:val="000000"/>
           <w:lang w:eastAsia="en-GB"/>
         </w:rPr>
-        <w:t xml:space="preserve"> people) can carry heavier shit longer if it uses a trajectory close it its body rather than at </w:t>
-      </w:r>
-      <w:proofErr w:type="spellStart"/>
-      <w:r>
-        <w:rPr>
-          <w:rFonts w:ascii="Calibri" w:eastAsia="Times New Roman" w:hAnsi="Calibri" w:cs="Calibri"/>
-          <w:color w:val="000000"/>
-          <w:lang w:eastAsia="en-GB"/>
-        </w:rPr>
-        <w:t>arms length</w:t>
-      </w:r>
-      <w:proofErr w:type="spellEnd"/>
-      <w:r>
-        <w:rPr>
-          <w:rFonts w:ascii="Calibri" w:eastAsia="Times New Roman" w:hAnsi="Calibri" w:cs="Calibri"/>
-          <w:color w:val="000000"/>
-          <w:lang w:eastAsia="en-GB"/>
-        </w:rPr>
-        <w:t>).</w:t>
+        <w:t xml:space="preserve"> people) can carry heavier shit longer if it uses a trajectory close it its body rather than at arms length).</w:t>
       </w:r>
     </w:p>
     <w:p>
@@ -2348,6 +2330,171 @@
     </w:p>
     <w:p>
       <w:pPr>
+        <w:spacing w:after="0" w:line="240" w:lineRule="auto"/>
+        <w:ind w:left="720"/>
+        <w:rPr>
+          <w:rFonts w:ascii="Calibri" w:eastAsia="Times New Roman" w:hAnsi="Calibri" w:cs="Calibri"/>
+          <w:color w:val="000000"/>
+          <w:lang w:eastAsia="en-GB"/>
+        </w:rPr>
+      </w:pPr>
+      <w:r>
+        <w:rPr>
+          <w:rFonts w:ascii="Calibri" w:eastAsia="Times New Roman" w:hAnsi="Calibri" w:cs="Calibri"/>
+          <w:color w:val="000000"/>
+          <w:lang w:eastAsia="en-GB"/>
+        </w:rPr>
+        <w:t>Reference:</w:t>
+      </w:r>
+    </w:p>
+    <w:p>
+      <w:pPr>
+        <w:spacing w:after="0" w:line="240" w:lineRule="auto"/>
+        <w:ind w:left="720"/>
+        <w:rPr>
+          <w:rFonts w:eastAsia="Times New Roman" w:cstheme="minorHAnsi"/>
+          <w:color w:val="000000"/>
+          <w:lang w:eastAsia="en-GB"/>
+        </w:rPr>
+      </w:pPr>
+      <w:proofErr w:type="spellStart"/>
+      <w:r>
+        <w:rPr>
+          <w:rFonts w:cstheme="minorHAnsi"/>
+          <w:color w:val="000000" w:themeColor="text1"/>
+          <w:shd w:val="clear" w:color="auto" w:fill="FFFFFF"/>
+        </w:rPr>
+        <w:t>Marchal</w:t>
+      </w:r>
+      <w:proofErr w:type="spellEnd"/>
+      <w:r>
+        <w:rPr>
+          <w:rFonts w:cstheme="minorHAnsi"/>
+          <w:color w:val="000000" w:themeColor="text1"/>
+          <w:shd w:val="clear" w:color="auto" w:fill="FFFFFF"/>
+        </w:rPr>
+        <w:t xml:space="preserve">-Crespo, L. and </w:t>
+      </w:r>
+      <w:proofErr w:type="spellStart"/>
+      <w:r>
+        <w:rPr>
+          <w:rFonts w:cstheme="minorHAnsi"/>
+          <w:color w:val="000000" w:themeColor="text1"/>
+          <w:shd w:val="clear" w:color="auto" w:fill="FFFFFF"/>
+        </w:rPr>
+        <w:t>Reinkensmeyer</w:t>
+      </w:r>
+      <w:proofErr w:type="spellEnd"/>
+      <w:r>
+        <w:rPr>
+          <w:rFonts w:cstheme="minorHAnsi"/>
+          <w:color w:val="000000" w:themeColor="text1"/>
+          <w:shd w:val="clear" w:color="auto" w:fill="FFFFFF"/>
+        </w:rPr>
+        <w:t>, D.J. 2009. Review of control strategies for robotic movement training after neurologic injury. </w:t>
+      </w:r>
+      <w:r>
+        <w:rPr>
+          <w:rFonts w:cstheme="minorHAnsi"/>
+          <w:i/>
+          <w:iCs/>
+          <w:color w:val="000000" w:themeColor="text1"/>
+          <w:shd w:val="clear" w:color="auto" w:fill="FFFFFF"/>
+        </w:rPr>
+        <w:t xml:space="preserve">Journal of </w:t>
+      </w:r>
+      <w:proofErr w:type="spellStart"/>
+      <w:r>
+        <w:rPr>
+          <w:rFonts w:cstheme="minorHAnsi"/>
+          <w:i/>
+          <w:iCs/>
+          <w:color w:val="000000" w:themeColor="text1"/>
+          <w:shd w:val="clear" w:color="auto" w:fill="FFFFFF"/>
+        </w:rPr>
+        <w:t>N</w:t>
+      </w:r>
+      <w:r>
+        <w:rPr>
+          <w:rFonts w:cstheme="minorHAnsi"/>
+          <w:i/>
+          <w:iCs/>
+          <w:color w:val="000000" w:themeColor="text1"/>
+          <w:shd w:val="clear" w:color="auto" w:fill="FFFFFF"/>
+        </w:rPr>
+        <w:t>euroengineering</w:t>
+      </w:r>
+      <w:proofErr w:type="spellEnd"/>
+      <w:r>
+        <w:rPr>
+          <w:rFonts w:cstheme="minorHAnsi"/>
+          <w:i/>
+          <w:iCs/>
+          <w:color w:val="000000" w:themeColor="text1"/>
+          <w:shd w:val="clear" w:color="auto" w:fill="FFFFFF"/>
+        </w:rPr>
+        <w:t xml:space="preserve"> and </w:t>
+      </w:r>
+      <w:r>
+        <w:rPr>
+          <w:rFonts w:cstheme="minorHAnsi"/>
+          <w:i/>
+          <w:iCs/>
+          <w:color w:val="000000" w:themeColor="text1"/>
+          <w:shd w:val="clear" w:color="auto" w:fill="FFFFFF"/>
+        </w:rPr>
+        <w:t>R</w:t>
+      </w:r>
+      <w:r>
+        <w:rPr>
+          <w:rFonts w:cstheme="minorHAnsi"/>
+          <w:i/>
+          <w:iCs/>
+          <w:color w:val="000000" w:themeColor="text1"/>
+          <w:shd w:val="clear" w:color="auto" w:fill="FFFFFF"/>
+        </w:rPr>
+        <w:t>ehabilitation</w:t>
+      </w:r>
+      <w:r>
+        <w:rPr>
+          <w:rFonts w:cstheme="minorHAnsi"/>
+          <w:color w:val="000000" w:themeColor="text1"/>
+          <w:shd w:val="clear" w:color="auto" w:fill="FFFFFF"/>
+        </w:rPr>
+        <w:t>, </w:t>
+      </w:r>
+      <w:r>
+        <w:rPr>
+          <w:rFonts w:cstheme="minorHAnsi"/>
+          <w:i/>
+          <w:iCs/>
+          <w:color w:val="000000" w:themeColor="text1"/>
+          <w:shd w:val="clear" w:color="auto" w:fill="FFFFFF"/>
+        </w:rPr>
+        <w:t>6</w:t>
+      </w:r>
+      <w:r>
+        <w:rPr>
+          <w:rFonts w:cstheme="minorHAnsi"/>
+          <w:color w:val="000000" w:themeColor="text1"/>
+          <w:shd w:val="clear" w:color="auto" w:fill="FFFFFF"/>
+        </w:rPr>
+        <w:t>(1), p.20.</w:t>
+      </w:r>
+    </w:p>
+    <w:p>
+      <w:pPr>
+        <w:spacing w:after="0" w:line="240" w:lineRule="auto"/>
+        <w:ind w:left="720"/>
+        <w:rPr>
+          <w:rFonts w:ascii="Calibri" w:eastAsia="Times New Roman" w:hAnsi="Calibri" w:cs="Calibri"/>
+          <w:color w:val="000000"/>
+          <w:lang w:eastAsia="en-GB"/>
+        </w:rPr>
+      </w:pPr>
+    </w:p>
+    <w:p>
+      <w:pPr>
         <w:pStyle w:val="ListParagraph"/>
         <w:numPr>
           <w:ilvl w:val="0"/>
@@ -2486,17 +2633,31 @@
           <w:color w:val="000000"/>
           <w:lang w:eastAsia="en-GB"/>
         </w:rPr>
-        <w:t>“</w:t>
-      </w:r>
-      <w:r>
+        <w:t>“performance-based adaptive control strategies monitor the performance of the patient and adapt some aspects of the assistance (e.g. force, stiffness, time, path) according to the current performance of the patient, as well as performance during particular number of preceding task repetitions.”</w:t>
+      </w:r>
+    </w:p>
+    <w:p>
+      <w:pPr>
+        <w:pStyle w:val="ListParagraph"/>
+        <w:spacing w:after="0" w:line="240" w:lineRule="auto"/>
+        <w:rPr>
+          <w:rFonts w:ascii="Calibri" w:eastAsia="Times New Roman" w:hAnsi="Calibri" w:cs="Calibri"/>
+          <w:color w:val="000000"/>
+          <w:lang w:eastAsia="en-GB"/>
+        </w:rPr>
+      </w:pPr>
+    </w:p>
+    <w:p>
+      <w:pPr>
+        <w:spacing w:after="0" w:line="240" w:lineRule="auto"/>
+        <w:ind w:left="720"/>
         <w:rPr>
           <w:rFonts w:ascii="Calibri" w:eastAsia="Times New Roman" w:hAnsi="Calibri" w:cs="Calibri"/>
           <w:i/>
           <w:color w:val="000000"/>
           <w:lang w:eastAsia="en-GB"/>
         </w:rPr>
-        <w:t>performance-based adaptive control strategies monitor the performance of the patient and</w:t>
-      </w:r>
+      </w:pPr>
       <w:r>
         <w:rPr>
           <w:rFonts w:ascii="Calibri" w:eastAsia="Times New Roman" w:hAnsi="Calibri" w:cs="Calibri"/>
@@ -2504,8 +2665,117 @@
           <w:color w:val="000000"/>
           <w:lang w:eastAsia="en-GB"/>
         </w:rPr>
+        <w:t>“In the impedance control approach the motion of the limb is measured and the robot provides the corresponding force feedback, whereas in the admittance control approach the</w:t>
+      </w:r>
+    </w:p>
+    <w:p>
+      <w:pPr>
+        <w:spacing w:after="0" w:line="240" w:lineRule="auto"/>
+        <w:ind w:left="720"/>
+        <w:rPr>
+          <w:rFonts w:ascii="Calibri" w:eastAsia="Times New Roman" w:hAnsi="Calibri" w:cs="Calibri"/>
+          <w:i/>
+          <w:color w:val="000000"/>
+          <w:lang w:eastAsia="en-GB"/>
+        </w:rPr>
+      </w:pPr>
+      <w:r>
+        <w:rPr>
+          <w:rFonts w:ascii="Calibri" w:eastAsia="Times New Roman" w:hAnsi="Calibri" w:cs="Calibri"/>
+          <w:i/>
+          <w:color w:val="000000"/>
+          <w:lang w:eastAsia="en-GB"/>
+        </w:rPr>
+        <w:t>force exerted by the user is measured, and the device generates the corresponding displacement. The advantages and disadvantages of the impedance and admittance</w:t>
+      </w:r>
+    </w:p>
+    <w:p>
+      <w:pPr>
+        <w:spacing w:after="0" w:line="240" w:lineRule="auto"/>
+        <w:ind w:left="720"/>
+        <w:rPr>
+          <w:rFonts w:ascii="Calibri" w:eastAsia="Times New Roman" w:hAnsi="Calibri" w:cs="Calibri"/>
+          <w:color w:val="000000"/>
+          <w:lang w:eastAsia="en-GB"/>
+        </w:rPr>
+      </w:pPr>
+      <w:r>
+        <w:rPr>
+          <w:rFonts w:ascii="Calibri" w:eastAsia="Times New Roman" w:hAnsi="Calibri" w:cs="Calibri"/>
+          <w:i/>
+          <w:color w:val="000000"/>
+          <w:lang w:eastAsia="en-GB"/>
+        </w:rPr>
+        <w:t>control systems are complementary.”</w:t>
+      </w:r>
+      <w:r>
+        <w:rPr>
+          <w:rFonts w:ascii="Calibri" w:eastAsia="Times New Roman" w:hAnsi="Calibri" w:cs="Calibri"/>
+          <w:i/>
+          <w:color w:val="000000"/>
+          <w:lang w:eastAsia="en-GB"/>
+        </w:rPr>
         <w:t xml:space="preserve"> </w:t>
       </w:r>
+    </w:p>
+    <w:p>
+      <w:pPr>
+        <w:pStyle w:val="ListParagraph"/>
+        <w:spacing w:after="0" w:line="240" w:lineRule="auto"/>
+        <w:rPr>
+          <w:rFonts w:ascii="Calibri" w:eastAsia="Times New Roman" w:hAnsi="Calibri" w:cs="Calibri"/>
+          <w:color w:val="000000"/>
+          <w:lang w:eastAsia="en-GB"/>
+        </w:rPr>
+      </w:pPr>
+    </w:p>
+    <w:p>
+      <w:pPr>
+        <w:pStyle w:val="ListParagraph"/>
+        <w:spacing w:after="0" w:line="240" w:lineRule="auto"/>
+        <w:rPr>
+          <w:rFonts w:ascii="Calibri" w:eastAsia="Times New Roman" w:hAnsi="Calibri" w:cs="Calibri"/>
+          <w:color w:val="000000"/>
+          <w:lang w:eastAsia="en-GB"/>
+        </w:rPr>
+      </w:pPr>
+      <w:r>
+        <w:rPr>
+          <w:rFonts w:ascii="Calibri" w:eastAsia="Times New Roman" w:hAnsi="Calibri" w:cs="Calibri"/>
+          <w:color w:val="000000"/>
+          <w:lang w:eastAsia="en-GB"/>
+        </w:rPr>
+        <w:t>Reference:</w:t>
+      </w:r>
+    </w:p>
+    <w:p>
+      <w:pPr>
+        <w:pStyle w:val="ListParagraph"/>
+        <w:spacing w:after="0" w:line="240" w:lineRule="auto"/>
+        <w:rPr>
+          <w:rFonts w:ascii="Calibri" w:eastAsia="Times New Roman" w:hAnsi="Calibri" w:cs="Calibri"/>
+          <w:color w:val="000000"/>
+          <w:lang w:eastAsia="en-GB"/>
+        </w:rPr>
+      </w:pPr>
+      <w:proofErr w:type="spellStart"/>
+      <w:r>
+        <w:rPr>
+          <w:rFonts w:ascii="Calibri" w:eastAsia="Times New Roman" w:hAnsi="Calibri" w:cs="Calibri"/>
+          <w:color w:val="000000"/>
+          <w:lang w:eastAsia="en-GB"/>
+        </w:rPr>
+        <w:t>Maciejasz</w:t>
+      </w:r>
+      <w:proofErr w:type="spellEnd"/>
+      <w:r>
+        <w:rPr>
+          <w:rFonts w:ascii="Calibri" w:eastAsia="Times New Roman" w:hAnsi="Calibri" w:cs="Calibri"/>
+          <w:color w:val="000000"/>
+          <w:lang w:eastAsia="en-GB"/>
+        </w:rPr>
+        <w:t>, P., Eschweiler, J., Gerlach-Hahn, K., Jansen-Troy, A. and Leonhardt, S. 2014. A survey on robotic devices for upper limb rehabilitation. </w:t>
+      </w:r>
       <w:r>
         <w:rPr>
           <w:rFonts w:ascii="Calibri" w:eastAsia="Times New Roman" w:hAnsi="Calibri" w:cs="Calibri"/>
@@ -2513,8 +2783,9 @@
           <w:color w:val="000000"/>
           <w:lang w:eastAsia="en-GB"/>
         </w:rPr>
-        <w:t>adapt some aspects of th</w:t>
-      </w:r>
+        <w:t xml:space="preserve">Journal of </w:t>
+      </w:r>
+      <w:proofErr w:type="spellStart"/>
       <w:r>
         <w:rPr>
           <w:rFonts w:ascii="Calibri" w:eastAsia="Times New Roman" w:hAnsi="Calibri" w:cs="Calibri"/>
@@ -2522,7 +2793,7 @@
           <w:color w:val="000000"/>
           <w:lang w:eastAsia="en-GB"/>
         </w:rPr>
-        <w:t xml:space="preserve">e </w:t>
+        <w:t>N</w:t>
       </w:r>
       <w:r>
         <w:rPr>
@@ -2531,8 +2802,9 @@
           <w:color w:val="000000"/>
           <w:lang w:eastAsia="en-GB"/>
         </w:rPr>
-        <w:t>assistance (e.g. force, stiffness, time, path) according to</w:t>
-      </w:r>
+        <w:t>euroengineering</w:t>
+      </w:r>
+      <w:proofErr w:type="spellEnd"/>
       <w:r>
         <w:rPr>
           <w:rFonts w:ascii="Calibri" w:eastAsia="Times New Roman" w:hAnsi="Calibri" w:cs="Calibri"/>
@@ -2540,7 +2812,7 @@
           <w:color w:val="000000"/>
           <w:lang w:eastAsia="en-GB"/>
         </w:rPr>
-        <w:t xml:space="preserve"> </w:t>
+        <w:t xml:space="preserve"> and </w:t>
       </w:r>
       <w:r>
         <w:rPr>
@@ -2549,7 +2821,7 @@
           <w:color w:val="000000"/>
           <w:lang w:eastAsia="en-GB"/>
         </w:rPr>
-        <w:t>th</w:t>
+        <w:t>R</w:t>
       </w:r>
       <w:r>
         <w:rPr>
@@ -2558,197 +2830,15 @@
           <w:color w:val="000000"/>
           <w:lang w:eastAsia="en-GB"/>
         </w:rPr>
-        <w:t xml:space="preserve">e </w:t>
-      </w:r>
-      <w:r>
-        <w:rPr>
-          <w:rFonts w:ascii="Calibri" w:eastAsia="Times New Roman" w:hAnsi="Calibri" w:cs="Calibri"/>
-          <w:i/>
-          <w:color w:val="000000"/>
-          <w:lang w:eastAsia="en-GB"/>
-        </w:rPr>
-        <w:t>current performance of the patient, as well as performance during particular number of preceding task</w:t>
-      </w:r>
-      <w:r>
-        <w:rPr>
-          <w:rFonts w:ascii="Calibri" w:eastAsia="Times New Roman" w:hAnsi="Calibri" w:cs="Calibri"/>
-          <w:i/>
-          <w:color w:val="000000"/>
-          <w:lang w:eastAsia="en-GB"/>
-        </w:rPr>
-        <w:t xml:space="preserve"> </w:t>
-      </w:r>
-      <w:r>
-        <w:rPr>
-          <w:rFonts w:ascii="Calibri" w:eastAsia="Times New Roman" w:hAnsi="Calibri" w:cs="Calibri"/>
-          <w:i/>
-          <w:color w:val="000000"/>
-          <w:lang w:eastAsia="en-GB"/>
-        </w:rPr>
-        <w:t>repetitions.</w:t>
-      </w:r>
-      <w:r>
-        <w:rPr>
-          <w:rFonts w:ascii="Calibri" w:eastAsia="Times New Roman" w:hAnsi="Calibri" w:cs="Calibri"/>
-          <w:i/>
-          <w:color w:val="000000"/>
-          <w:lang w:eastAsia="en-GB"/>
-        </w:rPr>
-        <w:t>”</w:t>
-      </w:r>
-    </w:p>
-    <w:p>
-      <w:pPr>
-        <w:pStyle w:val="ListParagraph"/>
-        <w:spacing w:after="0" w:line="240" w:lineRule="auto"/>
-        <w:rPr>
-          <w:rFonts w:ascii="Calibri" w:eastAsia="Times New Roman" w:hAnsi="Calibri" w:cs="Calibri"/>
-          <w:color w:val="000000"/>
-          <w:lang w:eastAsia="en-GB"/>
-        </w:rPr>
-      </w:pPr>
-    </w:p>
-    <w:p>
-      <w:pPr>
-        <w:spacing w:after="0" w:line="240" w:lineRule="auto"/>
-        <w:ind w:left="720"/>
-        <w:rPr>
-          <w:rFonts w:ascii="Calibri" w:eastAsia="Times New Roman" w:hAnsi="Calibri" w:cs="Calibri"/>
-          <w:i/>
-          <w:color w:val="000000"/>
-          <w:lang w:eastAsia="en-GB"/>
-        </w:rPr>
-      </w:pPr>
-      <w:r>
-        <w:rPr>
-          <w:rFonts w:ascii="Calibri" w:eastAsia="Times New Roman" w:hAnsi="Calibri" w:cs="Calibri"/>
-          <w:i/>
-          <w:color w:val="000000"/>
-          <w:lang w:eastAsia="en-GB"/>
-        </w:rPr>
-        <w:t>“</w:t>
-      </w:r>
-      <w:r>
-        <w:rPr>
-          <w:rFonts w:ascii="Calibri" w:eastAsia="Times New Roman" w:hAnsi="Calibri" w:cs="Calibri"/>
-          <w:i/>
-          <w:color w:val="000000"/>
-          <w:lang w:eastAsia="en-GB"/>
-        </w:rPr>
-        <w:t>In the impedance</w:t>
-      </w:r>
-      <w:r>
-        <w:rPr>
-          <w:rFonts w:ascii="Calibri" w:eastAsia="Times New Roman" w:hAnsi="Calibri" w:cs="Calibri"/>
-          <w:i/>
-          <w:color w:val="000000"/>
-          <w:lang w:eastAsia="en-GB"/>
-        </w:rPr>
-        <w:t xml:space="preserve"> </w:t>
-      </w:r>
-      <w:r>
-        <w:rPr>
-          <w:rFonts w:ascii="Calibri" w:eastAsia="Times New Roman" w:hAnsi="Calibri" w:cs="Calibri"/>
-          <w:i/>
-          <w:color w:val="000000"/>
-          <w:lang w:eastAsia="en-GB"/>
-        </w:rPr>
-        <w:t>control approach the motion of the limb is measured</w:t>
-      </w:r>
-      <w:r>
-        <w:rPr>
-          <w:rFonts w:ascii="Calibri" w:eastAsia="Times New Roman" w:hAnsi="Calibri" w:cs="Calibri"/>
-          <w:i/>
-          <w:color w:val="000000"/>
-          <w:lang w:eastAsia="en-GB"/>
-        </w:rPr>
-        <w:t xml:space="preserve"> </w:t>
-      </w:r>
-      <w:r>
-        <w:rPr>
-          <w:rFonts w:ascii="Calibri" w:eastAsia="Times New Roman" w:hAnsi="Calibri" w:cs="Calibri"/>
-          <w:i/>
-          <w:color w:val="000000"/>
-          <w:lang w:eastAsia="en-GB"/>
-        </w:rPr>
-        <w:t>and the robot provides the corresponding force feedback, whereas in the admittance control approach the</w:t>
-      </w:r>
-    </w:p>
-    <w:p>
-      <w:pPr>
-        <w:spacing w:after="0" w:line="240" w:lineRule="auto"/>
-        <w:ind w:left="720"/>
-        <w:rPr>
-          <w:rFonts w:ascii="Calibri" w:eastAsia="Times New Roman" w:hAnsi="Calibri" w:cs="Calibri"/>
-          <w:i/>
-          <w:color w:val="000000"/>
-          <w:lang w:eastAsia="en-GB"/>
-        </w:rPr>
-      </w:pPr>
-      <w:r>
-        <w:rPr>
-          <w:rFonts w:ascii="Calibri" w:eastAsia="Times New Roman" w:hAnsi="Calibri" w:cs="Calibri"/>
-          <w:i/>
-          <w:color w:val="000000"/>
-          <w:lang w:eastAsia="en-GB"/>
-        </w:rPr>
-        <w:t>force exerted by the user is measured, and the device</w:t>
-      </w:r>
-      <w:r>
-        <w:rPr>
-          <w:rFonts w:ascii="Calibri" w:eastAsia="Times New Roman" w:hAnsi="Calibri" w:cs="Calibri"/>
-          <w:i/>
-          <w:color w:val="000000"/>
-          <w:lang w:eastAsia="en-GB"/>
-        </w:rPr>
-        <w:t xml:space="preserve"> </w:t>
-      </w:r>
-      <w:r>
-        <w:rPr>
-          <w:rFonts w:ascii="Calibri" w:eastAsia="Times New Roman" w:hAnsi="Calibri" w:cs="Calibri"/>
-          <w:i/>
-          <w:color w:val="000000"/>
-          <w:lang w:eastAsia="en-GB"/>
-        </w:rPr>
-        <w:t>generates the corresponding displacement. The advantages and disadvantages of the impedance and admittance</w:t>
-      </w:r>
-    </w:p>
-    <w:p>
-      <w:pPr>
-        <w:spacing w:after="0" w:line="240" w:lineRule="auto"/>
-        <w:ind w:left="720"/>
-        <w:rPr>
-          <w:rFonts w:ascii="Calibri" w:eastAsia="Times New Roman" w:hAnsi="Calibri" w:cs="Calibri"/>
-          <w:color w:val="000000"/>
-          <w:lang w:eastAsia="en-GB"/>
-        </w:rPr>
-      </w:pPr>
-      <w:r>
-        <w:rPr>
-          <w:rFonts w:ascii="Calibri" w:eastAsia="Times New Roman" w:hAnsi="Calibri" w:cs="Calibri"/>
-          <w:i/>
-          <w:color w:val="000000"/>
-          <w:lang w:eastAsia="en-GB"/>
-        </w:rPr>
-        <w:t>control systems are complementary</w:t>
-      </w:r>
-      <w:r>
-        <w:rPr>
-          <w:rFonts w:ascii="Calibri" w:eastAsia="Times New Roman" w:hAnsi="Calibri" w:cs="Calibri"/>
-          <w:i/>
-          <w:color w:val="000000"/>
-          <w:lang w:eastAsia="en-GB"/>
-        </w:rPr>
-        <w:t>.”</w:t>
-      </w:r>
-      <w:r>
-        <w:rPr>
-          <w:rFonts w:ascii="Calibri" w:eastAsia="Times New Roman" w:hAnsi="Calibri" w:cs="Calibri"/>
-          <w:i/>
-          <w:color w:val="000000"/>
-          <w:lang w:eastAsia="en-GB"/>
-        </w:rPr>
-        <w:t xml:space="preserve"> </w:t>
+        <w:t>ehabilitation</w:t>
+      </w:r>
+      <w:r>
+        <w:rPr>
+          <w:rFonts w:ascii="Calibri" w:eastAsia="Times New Roman" w:hAnsi="Calibri" w:cs="Calibri"/>
+          <w:color w:val="000000"/>
+          <w:lang w:eastAsia="en-GB"/>
+        </w:rPr>
+        <w:t>, 11(1), p.3.</w:t>
       </w:r>
     </w:p>
     <w:p>
@@ -2835,7 +2925,6 @@
           <w:color w:val="000000"/>
           <w:lang w:eastAsia="en-GB"/>
         </w:rPr>
-        <w:lastRenderedPageBreak/>
         <w:t>A description of an exten</w:t>
       </w:r>
       <w:r>
@@ -3223,31 +3312,7 @@
         <w:rPr>
           <w:i/>
         </w:rPr>
-        <w:t>There is a need to improve the cost-to-benefit ratio of</w:t>
-      </w:r>
-      <w:r>
-        <w:rPr>
-          <w:i/>
-        </w:rPr>
-        <w:t xml:space="preserve"> </w:t>
-      </w:r>
-      <w:r>
-        <w:rPr>
-          <w:i/>
-        </w:rPr>
-        <w:t>robot-assisted therapy strategies and their effectiveness for</w:t>
-      </w:r>
-      <w:r>
-        <w:rPr>
-          <w:i/>
-        </w:rPr>
-        <w:t xml:space="preserve"> </w:t>
-      </w:r>
-      <w:r>
-        <w:rPr>
-          <w:i/>
-        </w:rPr>
-        <w:t>stroke therapy in home environments characterized by</w:t>
+        <w:t>There is a need to improve the cost-to-benefit ratio of robot-assisted therapy strategies and their effectiveness for stroke therapy in home environments characterized by</w:t>
       </w:r>
     </w:p>
     <w:p>
@@ -3327,17 +3392,7 @@
           <w:sz w:val="24"/>
           <w:lang w:eastAsia="en-GB"/>
         </w:rPr>
-        <w:t xml:space="preserve"> </w:t>
-      </w:r>
-      <w:r>
-        <w:rPr>
-          <w:rFonts w:ascii="Calibri" w:eastAsia="Times New Roman" w:hAnsi="Calibri" w:cs="Calibri"/>
-          <w:b/>
-          <w:color w:val="000000"/>
-          <w:sz w:val="24"/>
-          <w:lang w:eastAsia="en-GB"/>
-        </w:rPr>
-        <w:t xml:space="preserve">– </w:t>
+        <w:t xml:space="preserve"> – </w:t>
       </w:r>
       <w:r>
         <w:rPr>
@@ -3557,6 +3612,7 @@
           <w:color w:val="000000"/>
           <w:lang w:eastAsia="en-GB"/>
         </w:rPr>
+        <w:lastRenderedPageBreak/>
         <w:t>(</w:t>
       </w:r>
       <w:r>
@@ -3699,7 +3755,6 @@
           <w:color w:val="000000"/>
           <w:lang w:eastAsia="en-GB"/>
         </w:rPr>
-        <w:lastRenderedPageBreak/>
         <w:t xml:space="preserve">Reviewed </w:t>
       </w:r>
       <w:r>
@@ -4205,15 +4260,7 @@
               <w:color w:val="000000"/>
               <w:lang w:eastAsia="en-GB"/>
             </w:rPr>
-            <m:t>Impedance</m:t>
-          </m:r>
-          <m:r>
-            <w:rPr>
-              <w:rFonts w:ascii="Cambria Math" w:eastAsia="Times New Roman" w:hAnsi="Cambria Math" w:cs="Calibri"/>
-              <w:color w:val="000000"/>
-              <w:lang w:eastAsia="en-GB"/>
-            </w:rPr>
-            <m:t xml:space="preserve">: </m:t>
+            <m:t xml:space="preserve">Impedance: </m:t>
           </m:r>
           <m:sSub>
             <m:sSubPr>
@@ -4333,15 +4380,7 @@
               <w:color w:val="000000"/>
               <w:lang w:eastAsia="en-GB"/>
             </w:rPr>
-            <m:t>(</m:t>
-          </m:r>
-          <m:r>
-            <w:rPr>
-              <w:rFonts w:ascii="Cambria Math" w:eastAsia="Times New Roman" w:hAnsi="Cambria Math" w:cs="Calibri"/>
-              <w:color w:val="000000"/>
-              <w:lang w:eastAsia="en-GB"/>
-            </w:rPr>
-            <m:t xml:space="preserve">k+cs+ </m:t>
+            <m:t xml:space="preserve">(k+cs+ </m:t>
           </m:r>
           <m:sSup>
             <m:sSupPr>
@@ -4702,6 +4741,7 @@
               <w:rPr>
                 <w:noProof/>
               </w:rPr>
+              <w:lastRenderedPageBreak/>
               <w:drawing>
                 <wp:inline distT="0" distB="0" distL="0" distR="0" wp14:anchorId="5F9FFD39" wp14:editId="3A469929">
                   <wp:extent cx="3952635" cy="1989455"/>
@@ -4760,7 +4800,6 @@
                 <w:color w:val="000000"/>
                 <w:lang w:eastAsia="en-GB"/>
               </w:rPr>
-              <w:lastRenderedPageBreak/>
               <w:t>Figure 23.1: MIT-MANUS</w:t>
             </w:r>
           </w:p>
@@ -4934,17 +4973,7 @@
           <w:sz w:val="24"/>
           <w:lang w:eastAsia="en-GB"/>
         </w:rPr>
-        <w:t xml:space="preserve"> </w:t>
-      </w:r>
-      <w:r>
-        <w:rPr>
-          <w:rFonts w:ascii="Calibri" w:eastAsia="Times New Roman" w:hAnsi="Calibri" w:cs="Calibri"/>
-          <w:b/>
-          <w:color w:val="000000"/>
-          <w:sz w:val="24"/>
-          <w:lang w:eastAsia="en-GB"/>
-        </w:rPr>
-        <w:t xml:space="preserve">- </w:t>
+        <w:t xml:space="preserve"> - </w:t>
       </w:r>
       <w:r>
         <w:rPr>
@@ -4986,8 +5015,6 @@
         </w:rPr>
         <w:t>, more in depth analysis required.</w:t>
       </w:r>
-      <w:bookmarkStart w:id="0" w:name="_GoBack"/>
-      <w:bookmarkEnd w:id="0"/>
     </w:p>
     <w:p>
       <w:pPr>
@@ -5383,6 +5410,7 @@
               <w:rPr>
                 <w:noProof/>
               </w:rPr>
+              <w:lastRenderedPageBreak/>
               <w:drawing>
                 <wp:inline distT="0" distB="0" distL="0" distR="0" wp14:anchorId="6C84F11C" wp14:editId="4322B3E9">
                   <wp:extent cx="3248025" cy="2428875"/>
@@ -5495,7 +5523,6 @@
           <w:color w:val="000000"/>
           <w:lang w:eastAsia="en-GB"/>
         </w:rPr>
-        <w:lastRenderedPageBreak/>
         <w:t xml:space="preserve">There is no </w:t>
       </w:r>
       <w:r>
@@ -5984,6 +6011,7 @@
           <w:color w:val="000000"/>
           <w:lang w:eastAsia="en-GB"/>
         </w:rPr>
+        <w:lastRenderedPageBreak/>
         <w:t xml:space="preserve">This </w:t>
       </w:r>
       <w:r>
@@ -6095,7 +6123,6 @@
                 <w:color w:val="000000"/>
                 <w:lang w:eastAsia="en-GB"/>
               </w:rPr>
-              <w:lastRenderedPageBreak/>
               <w:t>Figure 34.1: forearm rehab robot</w:t>
             </w:r>
           </w:p>
@@ -6753,20 +6780,8 @@
           <w:sz w:val="24"/>
           <w:lang w:eastAsia="en-GB"/>
         </w:rPr>
-        <w:t xml:space="preserve">Robotic Devices for Movement Therapy After Stroke: </w:t>
-      </w:r>
-      <w:proofErr w:type="gramStart"/>
-      <w:r>
-        <w:rPr>
-          <w:rFonts w:ascii="Calibri" w:eastAsia="Times New Roman" w:hAnsi="Calibri" w:cs="Calibri"/>
-          <w:b/>
-          <w:color w:val="000000"/>
-          <w:sz w:val="24"/>
-          <w:lang w:eastAsia="en-GB"/>
-        </w:rPr>
-        <w:t>Current Status</w:t>
-      </w:r>
-      <w:proofErr w:type="gramEnd"/>
+        <w:t>Robotic Devices for Movement Therapy After Stroke: Current Status</w:t>
+      </w:r>
       <w:r>
         <w:rPr>
           <w:rFonts w:ascii="Calibri" w:eastAsia="Times New Roman" w:hAnsi="Calibri" w:cs="Calibri"/>
@@ -6881,7 +6896,6 @@
           <w:color w:val="000000"/>
           <w:lang w:eastAsia="en-GB"/>
         </w:rPr>
-        <w:lastRenderedPageBreak/>
         <w:t>Placeholder</w:t>
       </w:r>
     </w:p>
@@ -7260,6 +7274,7 @@
               <w:rPr>
                 <w:noProof/>
               </w:rPr>
+              <w:lastRenderedPageBreak/>
               <w:drawing>
                 <wp:inline distT="0" distB="0" distL="0" distR="0" wp14:anchorId="7A80FE06" wp14:editId="419E3347">
                   <wp:extent cx="4048125" cy="2705100"/>
@@ -8306,6 +8321,1588 @@
           <w:lang w:eastAsia="en-GB"/>
         </w:rPr>
       </w:pPr>
+    </w:p>
+    <w:p>
+      <w:pPr>
+        <w:pStyle w:val="ListParagraph"/>
+        <w:numPr>
+          <w:ilvl w:val="0"/>
+          <w:numId w:val="1"/>
+        </w:numPr>
+        <w:spacing w:after="0" w:line="240" w:lineRule="auto"/>
+        <w:rPr>
+          <w:rFonts w:ascii="Calibri" w:eastAsia="Times New Roman" w:hAnsi="Calibri" w:cs="Calibri"/>
+          <w:color w:val="000000"/>
+          <w:lang w:eastAsia="en-GB"/>
+        </w:rPr>
+      </w:pPr>
+      <w:r>
+        <w:rPr>
+          <w:rFonts w:ascii="Calibri" w:eastAsia="Times New Roman" w:hAnsi="Calibri" w:cs="Calibri"/>
+          <w:color w:val="000000"/>
+          <w:lang w:eastAsia="en-GB"/>
+        </w:rPr>
+        <w:t>Placeholder</w:t>
+      </w:r>
+    </w:p>
+    <w:p>
+      <w:pPr>
+        <w:pStyle w:val="ListParagraph"/>
+        <w:numPr>
+          <w:ilvl w:val="0"/>
+          <w:numId w:val="1"/>
+        </w:numPr>
+        <w:spacing w:after="0" w:line="240" w:lineRule="auto"/>
+        <w:rPr>
+          <w:rFonts w:ascii="Calibri" w:eastAsia="Times New Roman" w:hAnsi="Calibri" w:cs="Calibri"/>
+          <w:color w:val="000000"/>
+          <w:lang w:eastAsia="en-GB"/>
+        </w:rPr>
+      </w:pPr>
+      <w:r>
+        <w:rPr>
+          <w:rFonts w:ascii="Calibri" w:eastAsia="Times New Roman" w:hAnsi="Calibri" w:cs="Calibri"/>
+          <w:color w:val="000000"/>
+          <w:lang w:eastAsia="en-GB"/>
+        </w:rPr>
+        <w:t>Placeholder</w:t>
+      </w:r>
+    </w:p>
+    <w:p>
+      <w:pPr>
+        <w:pStyle w:val="ListParagraph"/>
+        <w:numPr>
+          <w:ilvl w:val="0"/>
+          <w:numId w:val="1"/>
+        </w:numPr>
+        <w:spacing w:after="0" w:line="240" w:lineRule="auto"/>
+        <w:rPr>
+          <w:rFonts w:ascii="Calibri" w:eastAsia="Times New Roman" w:hAnsi="Calibri" w:cs="Calibri"/>
+          <w:color w:val="000000"/>
+          <w:lang w:eastAsia="en-GB"/>
+        </w:rPr>
+      </w:pPr>
+      <w:r>
+        <w:rPr>
+          <w:rFonts w:ascii="Calibri" w:eastAsia="Times New Roman" w:hAnsi="Calibri" w:cs="Calibri"/>
+          <w:color w:val="000000"/>
+          <w:lang w:eastAsia="en-GB"/>
+        </w:rPr>
+        <w:t>Placeholder</w:t>
+      </w:r>
+    </w:p>
+    <w:p>
+      <w:pPr>
+        <w:pStyle w:val="ListParagraph"/>
+        <w:numPr>
+          <w:ilvl w:val="0"/>
+          <w:numId w:val="1"/>
+        </w:numPr>
+        <w:spacing w:after="0" w:line="240" w:lineRule="auto"/>
+        <w:rPr>
+          <w:rFonts w:ascii="Calibri" w:eastAsia="Times New Roman" w:hAnsi="Calibri" w:cs="Calibri"/>
+          <w:color w:val="000000"/>
+          <w:lang w:eastAsia="en-GB"/>
+        </w:rPr>
+      </w:pPr>
+      <w:r>
+        <w:rPr>
+          <w:rFonts w:ascii="Calibri" w:eastAsia="Times New Roman" w:hAnsi="Calibri" w:cs="Calibri"/>
+          <w:color w:val="000000"/>
+          <w:lang w:eastAsia="en-GB"/>
+        </w:rPr>
+        <w:t>Placeholder</w:t>
+      </w:r>
+    </w:p>
+    <w:p>
+      <w:pPr>
+        <w:pStyle w:val="ListParagraph"/>
+        <w:spacing w:after="0" w:line="240" w:lineRule="auto"/>
+        <w:rPr>
+          <w:rFonts w:ascii="Calibri" w:eastAsia="Times New Roman" w:hAnsi="Calibri" w:cs="Calibri"/>
+          <w:color w:val="000000"/>
+          <w:lang w:eastAsia="en-GB"/>
+        </w:rPr>
+      </w:pPr>
+    </w:p>
+    <w:p>
+      <w:pPr>
+        <w:pStyle w:val="ListParagraph"/>
+        <w:numPr>
+          <w:ilvl w:val="0"/>
+          <w:numId w:val="1"/>
+        </w:numPr>
+        <w:spacing w:after="0" w:line="240" w:lineRule="auto"/>
+        <w:rPr>
+          <w:rFonts w:ascii="Calibri" w:eastAsia="Times New Roman" w:hAnsi="Calibri" w:cs="Calibri"/>
+          <w:b/>
+          <w:color w:val="000000"/>
+          <w:sz w:val="24"/>
+          <w:lang w:eastAsia="en-GB"/>
+        </w:rPr>
+      </w:pPr>
+      <w:r>
+        <w:rPr>
+          <w:rFonts w:ascii="Calibri" w:eastAsia="Times New Roman" w:hAnsi="Calibri" w:cs="Calibri"/>
+          <w:b/>
+          <w:color w:val="000000"/>
+          <w:sz w:val="24"/>
+          <w:highlight w:val="green"/>
+          <w:lang w:eastAsia="en-GB"/>
+        </w:rPr>
+        <w:t>State of the Nation, Stroke Statistics February 2018</w:t>
+      </w:r>
+      <w:r>
+        <w:rPr>
+          <w:rFonts w:ascii="Calibri" w:eastAsia="Times New Roman" w:hAnsi="Calibri" w:cs="Calibri"/>
+          <w:b/>
+          <w:color w:val="000000"/>
+          <w:sz w:val="24"/>
+          <w:lang w:eastAsia="en-GB"/>
+        </w:rPr>
+        <w:t xml:space="preserve"> - </w:t>
+      </w:r>
+      <w:r>
+        <w:rPr>
+          <w:rFonts w:ascii="Calibri" w:eastAsia="Times New Roman" w:hAnsi="Calibri" w:cs="Calibri"/>
+          <w:b/>
+          <w:color w:val="70AD47" w:themeColor="accent6"/>
+          <w:sz w:val="24"/>
+          <w:lang w:eastAsia="en-GB"/>
+        </w:rPr>
+        <w:t xml:space="preserve">VERY </w:t>
+      </w:r>
+      <w:r>
+        <w:rPr>
+          <w:rFonts w:ascii="Calibri" w:eastAsia="Times New Roman" w:hAnsi="Calibri" w:cs="Calibri"/>
+          <w:b/>
+          <w:color w:val="70AD47" w:themeColor="accent6"/>
+          <w:sz w:val="24"/>
+          <w:lang w:eastAsia="en-GB"/>
+        </w:rPr>
+        <w:t>useful</w:t>
+      </w:r>
+      <w:r>
+        <w:rPr>
+          <w:rFonts w:ascii="Calibri" w:eastAsia="Times New Roman" w:hAnsi="Calibri" w:cs="Calibri"/>
+          <w:b/>
+          <w:color w:val="70AD47" w:themeColor="accent6"/>
+          <w:sz w:val="24"/>
+          <w:lang w:eastAsia="en-GB"/>
+        </w:rPr>
+        <w:t xml:space="preserve"> and cited</w:t>
+      </w:r>
+    </w:p>
+    <w:p>
+      <w:pPr>
+        <w:pStyle w:val="ListParagraph"/>
+        <w:rPr>
+          <w:rFonts w:ascii="Calibri" w:eastAsia="Times New Roman" w:hAnsi="Calibri" w:cs="Calibri"/>
+          <w:color w:val="000000"/>
+          <w:lang w:eastAsia="en-GB"/>
+        </w:rPr>
+      </w:pPr>
+    </w:p>
+    <w:p>
+      <w:pPr>
+        <w:pStyle w:val="ListParagraph"/>
+        <w:spacing w:after="0" w:line="240" w:lineRule="auto"/>
+        <w:rPr>
+          <w:rFonts w:ascii="Calibri" w:eastAsia="Times New Roman" w:hAnsi="Calibri" w:cs="Calibri"/>
+          <w:color w:val="000000"/>
+          <w:lang w:eastAsia="en-GB"/>
+        </w:rPr>
+      </w:pPr>
+      <w:r>
+        <w:rPr>
+          <w:rFonts w:ascii="Calibri" w:eastAsia="Times New Roman" w:hAnsi="Calibri" w:cs="Calibri"/>
+          <w:color w:val="000000"/>
+          <w:lang w:eastAsia="en-GB"/>
+        </w:rPr>
+        <w:t>Contains useful statistics about strokes in the UK.</w:t>
+      </w:r>
+      <w:r>
+        <w:rPr>
+          <w:rFonts w:ascii="Calibri" w:eastAsia="Times New Roman" w:hAnsi="Calibri" w:cs="Calibri"/>
+          <w:color w:val="000000"/>
+          <w:lang w:eastAsia="en-GB"/>
+        </w:rPr>
+        <w:t xml:space="preserve"> Useful for the literature review to show why robotic rehabilitation is increasingly necessary.</w:t>
+      </w:r>
+    </w:p>
+    <w:p>
+      <w:pPr>
+        <w:pStyle w:val="ListParagraph"/>
+        <w:spacing w:after="0" w:line="240" w:lineRule="auto"/>
+        <w:rPr>
+          <w:rFonts w:ascii="Calibri" w:eastAsia="Times New Roman" w:hAnsi="Calibri" w:cs="Calibri"/>
+          <w:color w:val="000000"/>
+          <w:lang w:eastAsia="en-GB"/>
+        </w:rPr>
+      </w:pPr>
+    </w:p>
+    <w:p>
+      <w:pPr>
+        <w:pStyle w:val="ListParagraph"/>
+        <w:rPr>
+          <w:rFonts w:ascii="Calibri" w:eastAsia="Times New Roman" w:hAnsi="Calibri" w:cs="Calibri"/>
+          <w:color w:val="000000"/>
+          <w:lang w:eastAsia="en-GB"/>
+        </w:rPr>
+      </w:pPr>
+      <w:r>
+        <w:rPr>
+          <w:rFonts w:ascii="Calibri" w:eastAsia="Times New Roman" w:hAnsi="Calibri" w:cs="Calibri"/>
+          <w:color w:val="000000"/>
+          <w:lang w:eastAsia="en-GB"/>
+        </w:rPr>
+        <w:t>Reviewed 23/10/2018</w:t>
+      </w:r>
+    </w:p>
+    <w:p>
+      <w:pPr>
+        <w:pStyle w:val="ListParagraph"/>
+        <w:spacing w:after="0" w:line="240" w:lineRule="auto"/>
+        <w:rPr>
+          <w:rFonts w:ascii="Calibri" w:eastAsia="Times New Roman" w:hAnsi="Calibri" w:cs="Calibri"/>
+          <w:color w:val="000000"/>
+          <w:lang w:eastAsia="en-GB"/>
+        </w:rPr>
+      </w:pPr>
+    </w:p>
+    <w:p>
+      <w:pPr>
+        <w:pStyle w:val="ListParagraph"/>
+        <w:spacing w:after="0" w:line="240" w:lineRule="auto"/>
+        <w:rPr>
+          <w:rFonts w:ascii="Calibri" w:eastAsia="Times New Roman" w:hAnsi="Calibri" w:cs="Calibri"/>
+          <w:color w:val="000000"/>
+          <w:lang w:eastAsia="en-GB"/>
+        </w:rPr>
+      </w:pPr>
+      <w:r>
+        <w:rPr>
+          <w:rFonts w:ascii="Calibri" w:eastAsia="Times New Roman" w:hAnsi="Calibri" w:cs="Calibri"/>
+          <w:color w:val="000000"/>
+          <w:lang w:eastAsia="en-GB"/>
+        </w:rPr>
+        <w:t>Reference:</w:t>
+      </w:r>
+    </w:p>
+    <w:p>
+      <w:pPr>
+        <w:pStyle w:val="ListParagraph"/>
+        <w:spacing w:after="0" w:line="240" w:lineRule="auto"/>
+        <w:rPr>
+          <w:rFonts w:ascii="Calibri" w:eastAsia="Times New Roman" w:hAnsi="Calibri" w:cs="Calibri"/>
+          <w:color w:val="000000"/>
+          <w:lang w:eastAsia="en-GB"/>
+        </w:rPr>
+      </w:pPr>
+      <w:bookmarkStart w:id="0" w:name="_Hlk529879773"/>
+      <w:r>
+        <w:rPr>
+          <w:rFonts w:ascii="Calibri" w:eastAsia="Times New Roman" w:hAnsi="Calibri" w:cs="Calibri"/>
+          <w:color w:val="000000"/>
+          <w:lang w:eastAsia="en-GB"/>
+        </w:rPr>
+        <w:t xml:space="preserve">Stroke Association. 2018. </w:t>
+      </w:r>
+      <w:r>
+        <w:rPr>
+          <w:rFonts w:ascii="Calibri" w:eastAsia="Times New Roman" w:hAnsi="Calibri" w:cs="Calibri"/>
+          <w:i/>
+          <w:color w:val="000000"/>
+          <w:lang w:eastAsia="en-GB"/>
+        </w:rPr>
+        <w:t>State of the Nation. Stroke Statistics February 2018</w:t>
+      </w:r>
+      <w:r>
+        <w:rPr>
+          <w:rFonts w:ascii="Calibri" w:eastAsia="Times New Roman" w:hAnsi="Calibri" w:cs="Calibri"/>
+          <w:color w:val="000000"/>
+          <w:lang w:eastAsia="en-GB"/>
+        </w:rPr>
+        <w:t xml:space="preserve">. [Online]. London: Stroke Association. [Accessed 13 November 2018]. Available from: </w:t>
+      </w:r>
+      <w:hyperlink r:id="rId11" w:history="1">
+        <w:r>
+          <w:rPr>
+            <w:rStyle w:val="Hyperlink"/>
+            <w:rFonts w:ascii="Calibri" w:eastAsia="Times New Roman" w:hAnsi="Calibri" w:cs="Calibri"/>
+            <w:lang w:eastAsia="en-GB"/>
+          </w:rPr>
+          <w:t>https://www.stroke.org.uk/system/files/sotn_2018.pdf</w:t>
+        </w:r>
+      </w:hyperlink>
+    </w:p>
+    <w:bookmarkEnd w:id="0"/>
+    <w:p>
+      <w:pPr>
+        <w:pStyle w:val="ListParagraph"/>
+        <w:spacing w:after="0" w:line="240" w:lineRule="auto"/>
+        <w:rPr>
+          <w:rFonts w:ascii="Calibri" w:eastAsia="Times New Roman" w:hAnsi="Calibri" w:cs="Calibri"/>
+          <w:color w:val="000000"/>
+          <w:lang w:eastAsia="en-GB"/>
+        </w:rPr>
+      </w:pPr>
+    </w:p>
+    <w:p>
+      <w:pPr>
+        <w:pStyle w:val="ListParagraph"/>
+        <w:numPr>
+          <w:ilvl w:val="0"/>
+          <w:numId w:val="1"/>
+        </w:numPr>
+        <w:spacing w:after="0" w:line="240" w:lineRule="auto"/>
+        <w:rPr>
+          <w:rFonts w:ascii="Calibri" w:eastAsia="Times New Roman" w:hAnsi="Calibri" w:cs="Calibri"/>
+          <w:color w:val="000000"/>
+          <w:lang w:eastAsia="en-GB"/>
+        </w:rPr>
+      </w:pPr>
+      <w:r>
+        <w:rPr>
+          <w:rFonts w:ascii="Calibri" w:eastAsia="Times New Roman" w:hAnsi="Calibri" w:cs="Calibri"/>
+          <w:b/>
+          <w:color w:val="000000"/>
+          <w:sz w:val="24"/>
+          <w:lang w:eastAsia="en-GB"/>
+        </w:rPr>
+        <w:t>Spasticity after stroke. Its occurrence and association with motor impairments and activity limitations</w:t>
+      </w:r>
+      <w:r>
+        <w:rPr>
+          <w:rFonts w:ascii="Calibri" w:eastAsia="Times New Roman" w:hAnsi="Calibri" w:cs="Calibri"/>
+          <w:color w:val="000000"/>
+          <w:lang w:eastAsia="en-GB"/>
+        </w:rPr>
+        <w:t xml:space="preserve">. - </w:t>
+      </w:r>
+      <w:r>
+        <w:rPr>
+          <w:rFonts w:ascii="Calibri" w:eastAsia="Times New Roman" w:hAnsi="Calibri" w:cs="Calibri"/>
+          <w:b/>
+          <w:color w:val="70AD47" w:themeColor="accent6"/>
+          <w:sz w:val="24"/>
+          <w:lang w:eastAsia="en-GB"/>
+        </w:rPr>
+        <w:t xml:space="preserve">somewhat </w:t>
+      </w:r>
+      <w:r>
+        <w:rPr>
+          <w:rFonts w:ascii="Calibri" w:eastAsia="Times New Roman" w:hAnsi="Calibri" w:cs="Calibri"/>
+          <w:b/>
+          <w:color w:val="70AD47" w:themeColor="accent6"/>
+          <w:sz w:val="24"/>
+          <w:lang w:eastAsia="en-GB"/>
+        </w:rPr>
+        <w:t>useful</w:t>
+      </w:r>
+      <w:r>
+        <w:rPr>
+          <w:rFonts w:ascii="Calibri" w:eastAsia="Times New Roman" w:hAnsi="Calibri" w:cs="Calibri"/>
+          <w:b/>
+          <w:color w:val="70AD47" w:themeColor="accent6"/>
+          <w:sz w:val="24"/>
+          <w:lang w:eastAsia="en-GB"/>
+        </w:rPr>
+        <w:t xml:space="preserve"> and cited</w:t>
+      </w:r>
+    </w:p>
+    <w:p>
+      <w:pPr>
+        <w:spacing w:after="0" w:line="240" w:lineRule="auto"/>
+        <w:ind w:left="720"/>
+        <w:rPr>
+          <w:rFonts w:ascii="Calibri" w:eastAsia="Times New Roman" w:hAnsi="Calibri" w:cs="Calibri"/>
+          <w:color w:val="000000"/>
+          <w:lang w:eastAsia="en-GB"/>
+        </w:rPr>
+      </w:pPr>
+    </w:p>
+    <w:p>
+      <w:pPr>
+        <w:spacing w:after="0" w:line="240" w:lineRule="auto"/>
+        <w:ind w:left="720"/>
+        <w:rPr>
+          <w:rFonts w:ascii="Calibri" w:eastAsia="Times New Roman" w:hAnsi="Calibri" w:cs="Calibri"/>
+          <w:color w:val="000000"/>
+          <w:lang w:eastAsia="en-GB"/>
+        </w:rPr>
+      </w:pPr>
+      <w:r>
+        <w:rPr>
+          <w:rFonts w:ascii="Calibri" w:eastAsia="Times New Roman" w:hAnsi="Calibri" w:cs="Calibri"/>
+          <w:color w:val="000000"/>
+          <w:lang w:eastAsia="en-GB"/>
+        </w:rPr>
+        <w:t>Contains some useful statistics regarding motor impairment after stroke.</w:t>
+      </w:r>
+    </w:p>
+    <w:p>
+      <w:pPr>
+        <w:spacing w:after="0" w:line="240" w:lineRule="auto"/>
+        <w:ind w:left="720"/>
+        <w:rPr>
+          <w:rFonts w:ascii="Calibri" w:eastAsia="Times New Roman" w:hAnsi="Calibri" w:cs="Calibri"/>
+          <w:color w:val="000000"/>
+          <w:lang w:eastAsia="en-GB"/>
+        </w:rPr>
+      </w:pPr>
+    </w:p>
+    <w:p>
+      <w:pPr>
+        <w:pStyle w:val="ListParagraph"/>
+        <w:rPr>
+          <w:rFonts w:ascii="Calibri" w:eastAsia="Times New Roman" w:hAnsi="Calibri" w:cs="Calibri"/>
+          <w:color w:val="000000"/>
+          <w:lang w:eastAsia="en-GB"/>
+        </w:rPr>
+      </w:pPr>
+      <w:r>
+        <w:rPr>
+          <w:rFonts w:ascii="Calibri" w:eastAsia="Times New Roman" w:hAnsi="Calibri" w:cs="Calibri"/>
+          <w:color w:val="000000"/>
+          <w:lang w:eastAsia="en-GB"/>
+        </w:rPr>
+        <w:t>Reviewed 23/10/2018</w:t>
+      </w:r>
+    </w:p>
+    <w:p>
+      <w:pPr>
+        <w:spacing w:after="0" w:line="240" w:lineRule="auto"/>
+        <w:ind w:left="720"/>
+        <w:rPr>
+          <w:rFonts w:ascii="Calibri" w:eastAsia="Times New Roman" w:hAnsi="Calibri" w:cs="Calibri"/>
+          <w:color w:val="000000"/>
+          <w:lang w:eastAsia="en-GB"/>
+        </w:rPr>
+      </w:pPr>
+      <w:r>
+        <w:rPr>
+          <w:rFonts w:ascii="Calibri" w:eastAsia="Times New Roman" w:hAnsi="Calibri" w:cs="Calibri"/>
+          <w:color w:val="000000"/>
+          <w:lang w:eastAsia="en-GB"/>
+        </w:rPr>
+        <w:t xml:space="preserve">Reference: </w:t>
+      </w:r>
+    </w:p>
+    <w:p>
+      <w:pPr>
+        <w:spacing w:after="0" w:line="240" w:lineRule="auto"/>
+        <w:ind w:left="720"/>
+        <w:rPr>
+          <w:rFonts w:ascii="Calibri" w:eastAsia="Times New Roman" w:hAnsi="Calibri" w:cs="Calibri"/>
+          <w:color w:val="000000"/>
+          <w:lang w:eastAsia="en-GB"/>
+        </w:rPr>
+      </w:pPr>
+      <w:bookmarkStart w:id="1" w:name="_Hlk529881641"/>
+      <w:r>
+        <w:rPr>
+          <w:rFonts w:ascii="Calibri" w:eastAsia="Times New Roman" w:hAnsi="Calibri" w:cs="Calibri"/>
+          <w:color w:val="000000"/>
+          <w:lang w:eastAsia="en-GB"/>
+        </w:rPr>
+        <w:t xml:space="preserve">Sommerfeld, D.K., Eek, E.U.B., </w:t>
+      </w:r>
+      <w:proofErr w:type="spellStart"/>
+      <w:r>
+        <w:rPr>
+          <w:rFonts w:ascii="Calibri" w:eastAsia="Times New Roman" w:hAnsi="Calibri" w:cs="Calibri"/>
+          <w:color w:val="000000"/>
+          <w:lang w:eastAsia="en-GB"/>
+        </w:rPr>
+        <w:t>Svensson</w:t>
+      </w:r>
+      <w:proofErr w:type="spellEnd"/>
+      <w:r>
+        <w:rPr>
+          <w:rFonts w:ascii="Calibri" w:eastAsia="Times New Roman" w:hAnsi="Calibri" w:cs="Calibri"/>
+          <w:color w:val="000000"/>
+          <w:lang w:eastAsia="en-GB"/>
+        </w:rPr>
+        <w:t xml:space="preserve">, A.K., </w:t>
+      </w:r>
+      <w:proofErr w:type="spellStart"/>
+      <w:r>
+        <w:rPr>
+          <w:rFonts w:ascii="Calibri" w:eastAsia="Times New Roman" w:hAnsi="Calibri" w:cs="Calibri"/>
+          <w:color w:val="000000"/>
+          <w:lang w:eastAsia="en-GB"/>
+        </w:rPr>
+        <w:t>Holmqvist</w:t>
+      </w:r>
+      <w:proofErr w:type="spellEnd"/>
+      <w:r>
+        <w:rPr>
+          <w:rFonts w:ascii="Calibri" w:eastAsia="Times New Roman" w:hAnsi="Calibri" w:cs="Calibri"/>
+          <w:color w:val="000000"/>
+          <w:lang w:eastAsia="en-GB"/>
+        </w:rPr>
+        <w:t xml:space="preserve">, L.W. and von </w:t>
+      </w:r>
+      <w:proofErr w:type="spellStart"/>
+      <w:r>
+        <w:rPr>
+          <w:rFonts w:ascii="Calibri" w:eastAsia="Times New Roman" w:hAnsi="Calibri" w:cs="Calibri"/>
+          <w:color w:val="000000"/>
+          <w:lang w:eastAsia="en-GB"/>
+        </w:rPr>
+        <w:t>Arbin</w:t>
+      </w:r>
+      <w:proofErr w:type="spellEnd"/>
+      <w:r>
+        <w:rPr>
+          <w:rFonts w:ascii="Calibri" w:eastAsia="Times New Roman" w:hAnsi="Calibri" w:cs="Calibri"/>
+          <w:color w:val="000000"/>
+          <w:lang w:eastAsia="en-GB"/>
+        </w:rPr>
+        <w:t>, M.H. 2004. Spasticity after stroke: its occurrence and association with motor impairments and activity limitations. </w:t>
+      </w:r>
+      <w:r>
+        <w:rPr>
+          <w:rFonts w:ascii="Calibri" w:eastAsia="Times New Roman" w:hAnsi="Calibri" w:cs="Calibri"/>
+          <w:i/>
+          <w:color w:val="000000"/>
+          <w:lang w:eastAsia="en-GB"/>
+        </w:rPr>
+        <w:t>Stroke</w:t>
+      </w:r>
+      <w:r>
+        <w:rPr>
+          <w:rFonts w:ascii="Calibri" w:eastAsia="Times New Roman" w:hAnsi="Calibri" w:cs="Calibri"/>
+          <w:color w:val="000000"/>
+          <w:lang w:eastAsia="en-GB"/>
+        </w:rPr>
+        <w:t>, 35(1), pp.134-139.</w:t>
+      </w:r>
+    </w:p>
+    <w:p>
+      <w:pPr>
+        <w:spacing w:after="0" w:line="240" w:lineRule="auto"/>
+        <w:ind w:left="720"/>
+        <w:rPr>
+          <w:rFonts w:ascii="Calibri" w:eastAsia="Times New Roman" w:hAnsi="Calibri" w:cs="Calibri"/>
+          <w:color w:val="000000"/>
+          <w:lang w:eastAsia="en-GB"/>
+        </w:rPr>
+      </w:pPr>
+    </w:p>
+    <w:bookmarkEnd w:id="1"/>
+    <w:p>
+      <w:pPr>
+        <w:pStyle w:val="ListParagraph"/>
+        <w:numPr>
+          <w:ilvl w:val="0"/>
+          <w:numId w:val="1"/>
+        </w:numPr>
+        <w:spacing w:after="0" w:line="240" w:lineRule="auto"/>
+        <w:rPr>
+          <w:rFonts w:ascii="Calibri" w:eastAsia="Times New Roman" w:hAnsi="Calibri" w:cs="Calibri"/>
+          <w:color w:val="000000"/>
+          <w:lang w:eastAsia="en-GB"/>
+        </w:rPr>
+      </w:pPr>
+      <w:r>
+        <w:rPr>
+          <w:rFonts w:ascii="Calibri" w:eastAsia="Times New Roman" w:hAnsi="Calibri" w:cs="Calibri"/>
+          <w:color w:val="000000"/>
+          <w:lang w:eastAsia="en-GB"/>
+        </w:rPr>
+        <w:t>Placeholder</w:t>
+      </w:r>
+    </w:p>
+    <w:p>
+      <w:pPr>
+        <w:pStyle w:val="ListParagraph"/>
+        <w:numPr>
+          <w:ilvl w:val="0"/>
+          <w:numId w:val="1"/>
+        </w:numPr>
+        <w:spacing w:after="0" w:line="240" w:lineRule="auto"/>
+        <w:rPr>
+          <w:rFonts w:ascii="Calibri" w:eastAsia="Times New Roman" w:hAnsi="Calibri" w:cs="Calibri"/>
+          <w:color w:val="000000"/>
+          <w:lang w:eastAsia="en-GB"/>
+        </w:rPr>
+      </w:pPr>
+      <w:r>
+        <w:rPr>
+          <w:rFonts w:ascii="Calibri" w:eastAsia="Times New Roman" w:hAnsi="Calibri" w:cs="Calibri"/>
+          <w:color w:val="000000"/>
+          <w:lang w:eastAsia="en-GB"/>
+        </w:rPr>
+        <w:t>Placeholder</w:t>
+      </w:r>
+    </w:p>
+    <w:p>
+      <w:pPr>
+        <w:pStyle w:val="ListParagraph"/>
+        <w:numPr>
+          <w:ilvl w:val="0"/>
+          <w:numId w:val="1"/>
+        </w:numPr>
+        <w:spacing w:after="0" w:line="240" w:lineRule="auto"/>
+        <w:rPr>
+          <w:rFonts w:ascii="Calibri" w:eastAsia="Times New Roman" w:hAnsi="Calibri" w:cs="Calibri"/>
+          <w:color w:val="000000"/>
+          <w:lang w:eastAsia="en-GB"/>
+        </w:rPr>
+      </w:pPr>
+      <w:r>
+        <w:rPr>
+          <w:rFonts w:ascii="Calibri" w:eastAsia="Times New Roman" w:hAnsi="Calibri" w:cs="Calibri"/>
+          <w:color w:val="000000"/>
+          <w:lang w:eastAsia="en-GB"/>
+        </w:rPr>
+        <w:t>Placeholder</w:t>
+      </w:r>
+    </w:p>
+    <w:p>
+      <w:pPr>
+        <w:pStyle w:val="ListParagraph"/>
+        <w:numPr>
+          <w:ilvl w:val="0"/>
+          <w:numId w:val="1"/>
+        </w:numPr>
+        <w:spacing w:after="0" w:line="240" w:lineRule="auto"/>
+        <w:rPr>
+          <w:rFonts w:ascii="Calibri" w:eastAsia="Times New Roman" w:hAnsi="Calibri" w:cs="Calibri"/>
+          <w:color w:val="000000"/>
+          <w:lang w:eastAsia="en-GB"/>
+        </w:rPr>
+      </w:pPr>
+      <w:r>
+        <w:rPr>
+          <w:rFonts w:ascii="Calibri" w:eastAsia="Times New Roman" w:hAnsi="Calibri" w:cs="Calibri"/>
+          <w:color w:val="000000"/>
+          <w:lang w:eastAsia="en-GB"/>
+        </w:rPr>
+        <w:t>Placeholder</w:t>
+      </w:r>
+    </w:p>
+    <w:p>
+      <w:pPr>
+        <w:pStyle w:val="ListParagraph"/>
+        <w:numPr>
+          <w:ilvl w:val="0"/>
+          <w:numId w:val="1"/>
+        </w:numPr>
+        <w:spacing w:after="0" w:line="240" w:lineRule="auto"/>
+        <w:rPr>
+          <w:rFonts w:ascii="Calibri" w:eastAsia="Times New Roman" w:hAnsi="Calibri" w:cs="Calibri"/>
+          <w:b/>
+          <w:color w:val="000000"/>
+          <w:sz w:val="24"/>
+          <w:lang w:eastAsia="en-GB"/>
+        </w:rPr>
+      </w:pPr>
+      <w:r>
+        <w:rPr>
+          <w:rFonts w:ascii="Calibri" w:eastAsia="Times New Roman" w:hAnsi="Calibri" w:cs="Calibri"/>
+          <w:b/>
+          <w:color w:val="000000"/>
+          <w:sz w:val="24"/>
+          <w:lang w:eastAsia="en-GB"/>
+        </w:rPr>
+        <w:lastRenderedPageBreak/>
+        <w:t>Neurological Principles and Rehabilitation of Action Disorders: Rehabilitation interventions.</w:t>
+      </w:r>
+    </w:p>
+    <w:p>
+      <w:pPr>
+        <w:pStyle w:val="ListParagraph"/>
+        <w:spacing w:after="0" w:line="240" w:lineRule="auto"/>
+        <w:rPr>
+          <w:rFonts w:ascii="Calibri" w:eastAsia="Times New Roman" w:hAnsi="Calibri" w:cs="Calibri"/>
+          <w:color w:val="000000"/>
+          <w:lang w:eastAsia="en-GB"/>
+        </w:rPr>
+      </w:pPr>
+    </w:p>
+    <w:p>
+      <w:pPr>
+        <w:pStyle w:val="ListParagraph"/>
+        <w:spacing w:after="0" w:line="240" w:lineRule="auto"/>
+        <w:rPr>
+          <w:rFonts w:ascii="Calibri" w:eastAsia="Times New Roman" w:hAnsi="Calibri" w:cs="Calibri"/>
+          <w:color w:val="000000"/>
+          <w:lang w:eastAsia="en-GB"/>
+        </w:rPr>
+      </w:pPr>
+      <w:r>
+        <w:rPr>
+          <w:rFonts w:ascii="Calibri" w:eastAsia="Times New Roman" w:hAnsi="Calibri" w:cs="Calibri"/>
+          <w:color w:val="000000"/>
+          <w:lang w:eastAsia="en-GB"/>
+        </w:rPr>
+        <w:t>Placeholder</w:t>
+      </w:r>
+    </w:p>
+    <w:p>
+      <w:pPr>
+        <w:pStyle w:val="ListParagraph"/>
+        <w:spacing w:after="0" w:line="240" w:lineRule="auto"/>
+        <w:rPr>
+          <w:rFonts w:ascii="Calibri" w:eastAsia="Times New Roman" w:hAnsi="Calibri" w:cs="Calibri"/>
+          <w:color w:val="000000"/>
+          <w:lang w:eastAsia="en-GB"/>
+        </w:rPr>
+      </w:pPr>
+    </w:p>
+    <w:p>
+      <w:pPr>
+        <w:pStyle w:val="ListParagraph"/>
+        <w:spacing w:after="0" w:line="240" w:lineRule="auto"/>
+        <w:rPr>
+          <w:rFonts w:ascii="Calibri" w:eastAsia="Times New Roman" w:hAnsi="Calibri" w:cs="Calibri"/>
+          <w:color w:val="000000"/>
+          <w:lang w:eastAsia="en-GB"/>
+        </w:rPr>
+      </w:pPr>
+      <w:r>
+        <w:rPr>
+          <w:rFonts w:ascii="Calibri" w:eastAsia="Times New Roman" w:hAnsi="Calibri" w:cs="Calibri"/>
+          <w:color w:val="000000"/>
+          <w:lang w:eastAsia="en-GB"/>
+        </w:rPr>
+        <w:t>Reference:</w:t>
+      </w:r>
+    </w:p>
+    <w:p>
+      <w:pPr>
+        <w:pStyle w:val="ListParagraph"/>
+        <w:spacing w:after="0" w:line="240" w:lineRule="auto"/>
+        <w:rPr>
+          <w:rFonts w:ascii="Arial" w:hAnsi="Arial" w:cs="Arial"/>
+          <w:color w:val="222222"/>
+          <w:sz w:val="20"/>
+          <w:szCs w:val="20"/>
+          <w:shd w:val="clear" w:color="auto" w:fill="FFFFFF"/>
+        </w:rPr>
+      </w:pPr>
+      <w:r>
+        <w:rPr>
+          <w:rFonts w:ascii="Arial" w:hAnsi="Arial" w:cs="Arial"/>
+          <w:color w:val="222222"/>
+          <w:sz w:val="20"/>
+          <w:szCs w:val="20"/>
+          <w:shd w:val="clear" w:color="auto" w:fill="FFFFFF"/>
+        </w:rPr>
+        <w:t xml:space="preserve">Pomeroy, V., </w:t>
+      </w:r>
+      <w:proofErr w:type="spellStart"/>
+      <w:r>
+        <w:rPr>
+          <w:rFonts w:ascii="Arial" w:hAnsi="Arial" w:cs="Arial"/>
+          <w:color w:val="222222"/>
+          <w:sz w:val="20"/>
+          <w:szCs w:val="20"/>
+          <w:shd w:val="clear" w:color="auto" w:fill="FFFFFF"/>
+        </w:rPr>
+        <w:t>Aglioti</w:t>
+      </w:r>
+      <w:proofErr w:type="spellEnd"/>
+      <w:r>
+        <w:rPr>
+          <w:rFonts w:ascii="Arial" w:hAnsi="Arial" w:cs="Arial"/>
+          <w:color w:val="222222"/>
+          <w:sz w:val="20"/>
+          <w:szCs w:val="20"/>
+          <w:shd w:val="clear" w:color="auto" w:fill="FFFFFF"/>
+        </w:rPr>
+        <w:t xml:space="preserve">, S.M., Mark, V.W., McFarland, D., </w:t>
+      </w:r>
+      <w:proofErr w:type="spellStart"/>
+      <w:r>
+        <w:rPr>
+          <w:rFonts w:ascii="Arial" w:hAnsi="Arial" w:cs="Arial"/>
+          <w:color w:val="222222"/>
+          <w:sz w:val="20"/>
+          <w:szCs w:val="20"/>
+          <w:shd w:val="clear" w:color="auto" w:fill="FFFFFF"/>
+        </w:rPr>
+        <w:t>Stinear</w:t>
+      </w:r>
+      <w:proofErr w:type="spellEnd"/>
+      <w:r>
+        <w:rPr>
+          <w:rFonts w:ascii="Arial" w:hAnsi="Arial" w:cs="Arial"/>
+          <w:color w:val="222222"/>
+          <w:sz w:val="20"/>
+          <w:szCs w:val="20"/>
+          <w:shd w:val="clear" w:color="auto" w:fill="FFFFFF"/>
+        </w:rPr>
+        <w:t xml:space="preserve">, C., Wolf, S.L., </w:t>
+      </w:r>
+      <w:proofErr w:type="spellStart"/>
+      <w:r>
+        <w:rPr>
+          <w:rFonts w:ascii="Arial" w:hAnsi="Arial" w:cs="Arial"/>
+          <w:color w:val="222222"/>
+          <w:sz w:val="20"/>
+          <w:szCs w:val="20"/>
+          <w:shd w:val="clear" w:color="auto" w:fill="FFFFFF"/>
+        </w:rPr>
+        <w:t>Corbetta</w:t>
+      </w:r>
+      <w:proofErr w:type="spellEnd"/>
+      <w:r>
+        <w:rPr>
+          <w:rFonts w:ascii="Arial" w:hAnsi="Arial" w:cs="Arial"/>
+          <w:color w:val="222222"/>
+          <w:sz w:val="20"/>
+          <w:szCs w:val="20"/>
+          <w:shd w:val="clear" w:color="auto" w:fill="FFFFFF"/>
+        </w:rPr>
+        <w:t>, M. and Fitzpatrick, S.M., 2011. Neurological principles and rehabilitation of action disorders: rehabilitation interventions. </w:t>
+      </w:r>
+      <w:r>
+        <w:rPr>
+          <w:rFonts w:ascii="Arial" w:hAnsi="Arial" w:cs="Arial"/>
+          <w:i/>
+          <w:iCs/>
+          <w:color w:val="222222"/>
+          <w:sz w:val="20"/>
+          <w:szCs w:val="20"/>
+          <w:shd w:val="clear" w:color="auto" w:fill="FFFFFF"/>
+        </w:rPr>
+        <w:t>Neurorehabilitation and neural repair</w:t>
+      </w:r>
+      <w:r>
+        <w:rPr>
+          <w:rFonts w:ascii="Arial" w:hAnsi="Arial" w:cs="Arial"/>
+          <w:color w:val="222222"/>
+          <w:sz w:val="20"/>
+          <w:szCs w:val="20"/>
+          <w:shd w:val="clear" w:color="auto" w:fill="FFFFFF"/>
+        </w:rPr>
+        <w:t>, </w:t>
+      </w:r>
+      <w:r>
+        <w:rPr>
+          <w:rFonts w:ascii="Arial" w:hAnsi="Arial" w:cs="Arial"/>
+          <w:i/>
+          <w:iCs/>
+          <w:color w:val="222222"/>
+          <w:sz w:val="20"/>
+          <w:szCs w:val="20"/>
+          <w:shd w:val="clear" w:color="auto" w:fill="FFFFFF"/>
+        </w:rPr>
+        <w:t>25</w:t>
+      </w:r>
+      <w:r>
+        <w:rPr>
+          <w:rFonts w:ascii="Arial" w:hAnsi="Arial" w:cs="Arial"/>
+          <w:color w:val="222222"/>
+          <w:sz w:val="20"/>
+          <w:szCs w:val="20"/>
+          <w:shd w:val="clear" w:color="auto" w:fill="FFFFFF"/>
+        </w:rPr>
+        <w:t>(5_suppl), pp.33S-43S.</w:t>
+      </w:r>
+    </w:p>
+    <w:p>
+      <w:pPr>
+        <w:pStyle w:val="ListParagraph"/>
+        <w:spacing w:after="0" w:line="240" w:lineRule="auto"/>
+        <w:rPr>
+          <w:rFonts w:ascii="Calibri" w:eastAsia="Times New Roman" w:hAnsi="Calibri" w:cs="Calibri"/>
+          <w:color w:val="000000"/>
+          <w:lang w:eastAsia="en-GB"/>
+        </w:rPr>
+      </w:pPr>
+    </w:p>
+    <w:p>
+      <w:pPr>
+        <w:pStyle w:val="ListParagraph"/>
+        <w:numPr>
+          <w:ilvl w:val="0"/>
+          <w:numId w:val="1"/>
+        </w:numPr>
+        <w:spacing w:after="0" w:line="240" w:lineRule="auto"/>
+        <w:rPr>
+          <w:rFonts w:ascii="Calibri" w:eastAsia="Times New Roman" w:hAnsi="Calibri" w:cs="Calibri"/>
+          <w:b/>
+          <w:color w:val="000000"/>
+          <w:sz w:val="24"/>
+          <w:lang w:eastAsia="en-GB"/>
+        </w:rPr>
+      </w:pPr>
+      <w:r>
+        <w:rPr>
+          <w:rFonts w:ascii="Calibri" w:eastAsia="Times New Roman" w:hAnsi="Calibri" w:cs="Calibri"/>
+          <w:b/>
+          <w:color w:val="000000"/>
+          <w:sz w:val="24"/>
+          <w:lang w:eastAsia="en-GB"/>
+        </w:rPr>
+        <w:t>Principles of Experience Dependent Neural Plasticity, Implications for Rehabilitation After Brain Damage</w:t>
+      </w:r>
+    </w:p>
+    <w:p>
+      <w:pPr>
+        <w:pStyle w:val="ListParagraph"/>
+        <w:spacing w:after="0" w:line="240" w:lineRule="auto"/>
+        <w:rPr>
+          <w:rFonts w:ascii="Calibri" w:eastAsia="Times New Roman" w:hAnsi="Calibri" w:cs="Calibri"/>
+          <w:color w:val="000000"/>
+          <w:lang w:eastAsia="en-GB"/>
+        </w:rPr>
+      </w:pPr>
+    </w:p>
+    <w:p>
+      <w:pPr>
+        <w:spacing w:after="0" w:line="240" w:lineRule="auto"/>
+        <w:ind w:left="720"/>
+        <w:rPr>
+          <w:rFonts w:ascii="Calibri" w:eastAsia="Times New Roman" w:hAnsi="Calibri" w:cs="Calibri"/>
+          <w:color w:val="000000"/>
+          <w:lang w:eastAsia="en-GB"/>
+        </w:rPr>
+      </w:pPr>
+      <w:r>
+        <w:rPr>
+          <w:rFonts w:ascii="Calibri" w:eastAsia="Times New Roman" w:hAnsi="Calibri" w:cs="Calibri"/>
+          <w:color w:val="000000"/>
+          <w:lang w:eastAsia="en-GB"/>
+        </w:rPr>
+        <w:t>Placeholder</w:t>
+      </w:r>
+    </w:p>
+    <w:p>
+      <w:pPr>
+        <w:spacing w:after="0" w:line="240" w:lineRule="auto"/>
+        <w:ind w:left="720"/>
+        <w:rPr>
+          <w:rFonts w:ascii="Calibri" w:eastAsia="Times New Roman" w:hAnsi="Calibri" w:cs="Calibri"/>
+          <w:color w:val="000000"/>
+          <w:lang w:eastAsia="en-GB"/>
+        </w:rPr>
+      </w:pPr>
+    </w:p>
+    <w:p>
+      <w:pPr>
+        <w:spacing w:after="0" w:line="240" w:lineRule="auto"/>
+        <w:ind w:left="720"/>
+        <w:rPr>
+          <w:rFonts w:ascii="Calibri" w:eastAsia="Times New Roman" w:hAnsi="Calibri" w:cs="Calibri"/>
+          <w:color w:val="000000"/>
+          <w:lang w:eastAsia="en-GB"/>
+        </w:rPr>
+      </w:pPr>
+      <w:r>
+        <w:rPr>
+          <w:rFonts w:ascii="Calibri" w:eastAsia="Times New Roman" w:hAnsi="Calibri" w:cs="Calibri"/>
+          <w:color w:val="000000"/>
+          <w:lang w:eastAsia="en-GB"/>
+        </w:rPr>
+        <w:t>Reference:</w:t>
+      </w:r>
+    </w:p>
+    <w:p>
+      <w:pPr>
+        <w:spacing w:after="0" w:line="240" w:lineRule="auto"/>
+        <w:ind w:left="720"/>
+        <w:rPr>
+          <w:rFonts w:ascii="Arial" w:hAnsi="Arial" w:cs="Arial"/>
+          <w:color w:val="222222"/>
+          <w:sz w:val="20"/>
+          <w:szCs w:val="20"/>
+          <w:shd w:val="clear" w:color="auto" w:fill="FFFFFF"/>
+        </w:rPr>
+      </w:pPr>
+      <w:proofErr w:type="spellStart"/>
+      <w:r>
+        <w:rPr>
+          <w:rFonts w:ascii="Arial" w:hAnsi="Arial" w:cs="Arial"/>
+          <w:color w:val="222222"/>
+          <w:sz w:val="20"/>
+          <w:szCs w:val="20"/>
+          <w:shd w:val="clear" w:color="auto" w:fill="FFFFFF"/>
+        </w:rPr>
+        <w:t>Kleim</w:t>
+      </w:r>
+      <w:proofErr w:type="spellEnd"/>
+      <w:r>
+        <w:rPr>
+          <w:rFonts w:ascii="Arial" w:hAnsi="Arial" w:cs="Arial"/>
+          <w:color w:val="222222"/>
+          <w:sz w:val="20"/>
+          <w:szCs w:val="20"/>
+          <w:shd w:val="clear" w:color="auto" w:fill="FFFFFF"/>
+        </w:rPr>
+        <w:t>, J.A. and Jones, T.A., 2008. Principles of experience-dependent neural plasticity: implications for rehabilitation after brain damage. </w:t>
+      </w:r>
+      <w:r>
+        <w:rPr>
+          <w:rFonts w:ascii="Arial" w:hAnsi="Arial" w:cs="Arial"/>
+          <w:i/>
+          <w:iCs/>
+          <w:color w:val="222222"/>
+          <w:sz w:val="20"/>
+          <w:szCs w:val="20"/>
+          <w:shd w:val="clear" w:color="auto" w:fill="FFFFFF"/>
+        </w:rPr>
+        <w:t>Journal of speech, language, and hearing research</w:t>
+      </w:r>
+      <w:r>
+        <w:rPr>
+          <w:rFonts w:ascii="Arial" w:hAnsi="Arial" w:cs="Arial"/>
+          <w:color w:val="222222"/>
+          <w:sz w:val="20"/>
+          <w:szCs w:val="20"/>
+          <w:shd w:val="clear" w:color="auto" w:fill="FFFFFF"/>
+        </w:rPr>
+        <w:t>, </w:t>
+      </w:r>
+      <w:r>
+        <w:rPr>
+          <w:rFonts w:ascii="Arial" w:hAnsi="Arial" w:cs="Arial"/>
+          <w:i/>
+          <w:iCs/>
+          <w:color w:val="222222"/>
+          <w:sz w:val="20"/>
+          <w:szCs w:val="20"/>
+          <w:shd w:val="clear" w:color="auto" w:fill="FFFFFF"/>
+        </w:rPr>
+        <w:t>51</w:t>
+      </w:r>
+      <w:r>
+        <w:rPr>
+          <w:rFonts w:ascii="Arial" w:hAnsi="Arial" w:cs="Arial"/>
+          <w:color w:val="222222"/>
+          <w:sz w:val="20"/>
+          <w:szCs w:val="20"/>
+          <w:shd w:val="clear" w:color="auto" w:fill="FFFFFF"/>
+        </w:rPr>
+        <w:t xml:space="preserve">(1), </w:t>
+      </w:r>
+      <w:proofErr w:type="gramStart"/>
+      <w:r>
+        <w:rPr>
+          <w:rFonts w:ascii="Arial" w:hAnsi="Arial" w:cs="Arial"/>
+          <w:color w:val="222222"/>
+          <w:sz w:val="20"/>
+          <w:szCs w:val="20"/>
+          <w:shd w:val="clear" w:color="auto" w:fill="FFFFFF"/>
+        </w:rPr>
+        <w:t>pp.S</w:t>
+      </w:r>
+      <w:proofErr w:type="gramEnd"/>
+      <w:r>
+        <w:rPr>
+          <w:rFonts w:ascii="Arial" w:hAnsi="Arial" w:cs="Arial"/>
+          <w:color w:val="222222"/>
+          <w:sz w:val="20"/>
+          <w:szCs w:val="20"/>
+          <w:shd w:val="clear" w:color="auto" w:fill="FFFFFF"/>
+        </w:rPr>
+        <w:t>225-S239.</w:t>
+      </w:r>
+    </w:p>
+    <w:p>
+      <w:pPr>
+        <w:spacing w:after="0" w:line="240" w:lineRule="auto"/>
+        <w:ind w:left="720"/>
+        <w:rPr>
+          <w:rFonts w:ascii="Calibri" w:eastAsia="Times New Roman" w:hAnsi="Calibri" w:cs="Calibri"/>
+          <w:color w:val="000000"/>
+          <w:lang w:eastAsia="en-GB"/>
+        </w:rPr>
+      </w:pPr>
+    </w:p>
+    <w:p>
+      <w:pPr>
+        <w:pStyle w:val="ListParagraph"/>
+        <w:numPr>
+          <w:ilvl w:val="0"/>
+          <w:numId w:val="1"/>
+        </w:numPr>
+        <w:spacing w:after="0" w:line="240" w:lineRule="auto"/>
+        <w:rPr>
+          <w:rFonts w:ascii="Calibri" w:eastAsia="Times New Roman" w:hAnsi="Calibri" w:cs="Calibri"/>
+          <w:b/>
+          <w:color w:val="000000"/>
+          <w:sz w:val="24"/>
+          <w:lang w:eastAsia="en-GB"/>
+        </w:rPr>
+      </w:pPr>
+      <w:r>
+        <w:rPr>
+          <w:rFonts w:ascii="Calibri" w:eastAsia="Times New Roman" w:hAnsi="Calibri" w:cs="Calibri"/>
+          <w:b/>
+          <w:color w:val="000000"/>
+          <w:sz w:val="24"/>
+          <w:lang w:eastAsia="en-GB"/>
+        </w:rPr>
+        <w:t>The Science of Stroke: Mechanisms in search of Treatments</w:t>
+      </w:r>
+    </w:p>
+    <w:p>
+      <w:pPr>
+        <w:spacing w:after="0" w:line="240" w:lineRule="auto"/>
+        <w:rPr>
+          <w:rFonts w:ascii="Calibri" w:eastAsia="Times New Roman" w:hAnsi="Calibri" w:cs="Calibri"/>
+          <w:color w:val="000000"/>
+          <w:lang w:eastAsia="en-GB"/>
+        </w:rPr>
+      </w:pPr>
+    </w:p>
+    <w:p>
+      <w:pPr>
+        <w:spacing w:after="0" w:line="240" w:lineRule="auto"/>
+        <w:ind w:left="720"/>
+        <w:rPr>
+          <w:rFonts w:ascii="Calibri" w:eastAsia="Times New Roman" w:hAnsi="Calibri" w:cs="Calibri"/>
+          <w:color w:val="000000"/>
+          <w:lang w:eastAsia="en-GB"/>
+        </w:rPr>
+      </w:pPr>
+      <w:r>
+        <w:rPr>
+          <w:rFonts w:ascii="Calibri" w:eastAsia="Times New Roman" w:hAnsi="Calibri" w:cs="Calibri"/>
+          <w:color w:val="000000"/>
+          <w:lang w:eastAsia="en-GB"/>
+        </w:rPr>
+        <w:t xml:space="preserve">Some minor detail about brain repair after stroke. </w:t>
+      </w:r>
+      <w:r>
+        <w:rPr>
+          <w:rFonts w:ascii="Calibri" w:eastAsia="Times New Roman" w:hAnsi="Calibri" w:cs="Calibri"/>
+          <w:color w:val="000000"/>
+          <w:lang w:eastAsia="en-GB"/>
+        </w:rPr>
+        <w:t xml:space="preserve">I have cited this </w:t>
+      </w:r>
+      <w:r>
+        <w:rPr>
+          <w:rFonts w:ascii="Calibri" w:eastAsia="Times New Roman" w:hAnsi="Calibri" w:cs="Calibri"/>
+          <w:color w:val="000000"/>
+          <w:lang w:eastAsia="en-GB"/>
+        </w:rPr>
+        <w:t>for stroke mechanisms (</w:t>
+      </w:r>
+      <w:r>
+        <w:t>Haemorrhagic Stroke and Ischaemic Stroke</w:t>
+      </w:r>
+      <w:r>
+        <w:t>). This article goes into much more detail than I need to understand.</w:t>
+      </w:r>
+      <w:bookmarkStart w:id="2" w:name="_GoBack"/>
+      <w:bookmarkEnd w:id="2"/>
+    </w:p>
+    <w:p>
+      <w:pPr>
+        <w:spacing w:after="0" w:line="240" w:lineRule="auto"/>
+        <w:ind w:left="720"/>
+        <w:rPr>
+          <w:rFonts w:ascii="Calibri" w:eastAsia="Times New Roman" w:hAnsi="Calibri" w:cs="Calibri"/>
+          <w:color w:val="000000"/>
+          <w:lang w:eastAsia="en-GB"/>
+        </w:rPr>
+      </w:pPr>
+    </w:p>
+    <w:p>
+      <w:pPr>
+        <w:spacing w:after="0" w:line="240" w:lineRule="auto"/>
+        <w:ind w:left="720"/>
+        <w:rPr>
+          <w:rFonts w:ascii="Calibri" w:eastAsia="Times New Roman" w:hAnsi="Calibri" w:cs="Calibri"/>
+          <w:color w:val="000000"/>
+          <w:lang w:eastAsia="en-GB"/>
+        </w:rPr>
+      </w:pPr>
+      <w:r>
+        <w:rPr>
+          <w:rFonts w:ascii="Calibri" w:eastAsia="Times New Roman" w:hAnsi="Calibri" w:cs="Calibri"/>
+          <w:color w:val="000000"/>
+          <w:lang w:eastAsia="en-GB"/>
+        </w:rPr>
+        <w:t>Reference:</w:t>
+      </w:r>
+    </w:p>
+    <w:p>
+      <w:pPr>
+        <w:spacing w:after="0" w:line="240" w:lineRule="auto"/>
+        <w:ind w:left="720"/>
+        <w:rPr>
+          <w:rFonts w:cstheme="minorHAnsi"/>
+          <w:color w:val="000000" w:themeColor="text1"/>
+          <w:shd w:val="clear" w:color="auto" w:fill="FFFFFF"/>
+        </w:rPr>
+      </w:pPr>
+      <w:bookmarkStart w:id="3" w:name="_Hlk530048682"/>
+      <w:r>
+        <w:rPr>
+          <w:rFonts w:cstheme="minorHAnsi"/>
+          <w:color w:val="000000" w:themeColor="text1"/>
+          <w:shd w:val="clear" w:color="auto" w:fill="FFFFFF"/>
+        </w:rPr>
+        <w:t xml:space="preserve">Moskowitz, M.A., Lo, E.H. and </w:t>
+      </w:r>
+      <w:proofErr w:type="spellStart"/>
+      <w:r>
+        <w:rPr>
+          <w:rFonts w:cstheme="minorHAnsi"/>
+          <w:color w:val="000000" w:themeColor="text1"/>
+          <w:shd w:val="clear" w:color="auto" w:fill="FFFFFF"/>
+        </w:rPr>
+        <w:t>Iadecola</w:t>
+      </w:r>
+      <w:proofErr w:type="spellEnd"/>
+      <w:r>
+        <w:rPr>
+          <w:rFonts w:cstheme="minorHAnsi"/>
+          <w:color w:val="000000" w:themeColor="text1"/>
+          <w:shd w:val="clear" w:color="auto" w:fill="FFFFFF"/>
+        </w:rPr>
+        <w:t>, C., 2010. The science of stroke: mechanisms in search of treatments. </w:t>
+      </w:r>
+      <w:r>
+        <w:rPr>
+          <w:rFonts w:cstheme="minorHAnsi"/>
+          <w:i/>
+          <w:iCs/>
+          <w:color w:val="000000" w:themeColor="text1"/>
+          <w:shd w:val="clear" w:color="auto" w:fill="FFFFFF"/>
+        </w:rPr>
+        <w:t>Neuron</w:t>
+      </w:r>
+      <w:r>
+        <w:rPr>
+          <w:rFonts w:cstheme="minorHAnsi"/>
+          <w:color w:val="000000" w:themeColor="text1"/>
+          <w:shd w:val="clear" w:color="auto" w:fill="FFFFFF"/>
+        </w:rPr>
+        <w:t>, </w:t>
+      </w:r>
+      <w:r>
+        <w:rPr>
+          <w:rFonts w:cstheme="minorHAnsi"/>
+          <w:i/>
+          <w:iCs/>
+          <w:color w:val="000000" w:themeColor="text1"/>
+          <w:shd w:val="clear" w:color="auto" w:fill="FFFFFF"/>
+        </w:rPr>
+        <w:t>67</w:t>
+      </w:r>
+      <w:r>
+        <w:rPr>
+          <w:rFonts w:cstheme="minorHAnsi"/>
+          <w:color w:val="000000" w:themeColor="text1"/>
+          <w:shd w:val="clear" w:color="auto" w:fill="FFFFFF"/>
+        </w:rPr>
+        <w:t>(2), pp.181-198.</w:t>
+      </w:r>
+      <w:bookmarkEnd w:id="3"/>
+    </w:p>
+    <w:p>
+      <w:pPr>
+        <w:spacing w:after="0" w:line="240" w:lineRule="auto"/>
+        <w:ind w:left="720"/>
+        <w:rPr>
+          <w:rFonts w:eastAsia="Times New Roman" w:cstheme="minorHAnsi"/>
+          <w:color w:val="000000" w:themeColor="text1"/>
+          <w:lang w:eastAsia="en-GB"/>
+        </w:rPr>
+      </w:pPr>
+    </w:p>
+    <w:p>
+      <w:pPr>
+        <w:pStyle w:val="ListParagraph"/>
+        <w:numPr>
+          <w:ilvl w:val="0"/>
+          <w:numId w:val="1"/>
+        </w:numPr>
+        <w:spacing w:after="0" w:line="240" w:lineRule="auto"/>
+        <w:rPr>
+          <w:rFonts w:eastAsia="Times New Roman" w:cstheme="minorHAnsi"/>
+          <w:color w:val="000000" w:themeColor="text1"/>
+          <w:lang w:eastAsia="en-GB"/>
+        </w:rPr>
+      </w:pPr>
+      <w:r>
+        <w:rPr>
+          <w:rFonts w:eastAsia="Times New Roman" w:cstheme="minorHAnsi"/>
+          <w:color w:val="000000" w:themeColor="text1"/>
+          <w:lang w:eastAsia="en-GB"/>
+        </w:rPr>
+        <w:t xml:space="preserve">The Impact of Physical Therapy on </w:t>
+      </w:r>
+      <w:r>
+        <w:rPr>
+          <w:rFonts w:eastAsia="Times New Roman" w:cstheme="minorHAnsi"/>
+          <w:color w:val="000000" w:themeColor="text1"/>
+          <w:lang w:eastAsia="en-GB"/>
+        </w:rPr>
+        <w:t>functional</w:t>
+      </w:r>
+      <w:r>
+        <w:rPr>
+          <w:rFonts w:eastAsia="Times New Roman" w:cstheme="minorHAnsi"/>
+          <w:color w:val="000000" w:themeColor="text1"/>
+          <w:lang w:eastAsia="en-GB"/>
+        </w:rPr>
+        <w:t xml:space="preserve"> outcomes after stroke</w:t>
+      </w:r>
+      <w:r>
+        <w:rPr>
+          <w:rFonts w:eastAsia="Times New Roman" w:cstheme="minorHAnsi"/>
+          <w:color w:val="000000" w:themeColor="text1"/>
+          <w:lang w:eastAsia="en-GB"/>
+        </w:rPr>
+        <w:t>:</w:t>
+      </w:r>
+      <w:r>
+        <w:rPr>
+          <w:rFonts w:eastAsia="Times New Roman" w:cstheme="minorHAnsi"/>
+          <w:color w:val="000000" w:themeColor="text1"/>
+          <w:lang w:eastAsia="en-GB"/>
+        </w:rPr>
+        <w:t xml:space="preserve"> what</w:t>
+      </w:r>
+      <w:r>
+        <w:rPr>
+          <w:rFonts w:eastAsia="Times New Roman" w:cstheme="minorHAnsi"/>
+          <w:color w:val="000000" w:themeColor="text1"/>
+          <w:lang w:eastAsia="en-GB"/>
+        </w:rPr>
+        <w:t>’</w:t>
+      </w:r>
+      <w:r>
+        <w:rPr>
+          <w:rFonts w:eastAsia="Times New Roman" w:cstheme="minorHAnsi"/>
+          <w:color w:val="000000" w:themeColor="text1"/>
+          <w:lang w:eastAsia="en-GB"/>
+        </w:rPr>
+        <w:t>s the evidence</w:t>
+      </w:r>
+      <w:r>
+        <w:rPr>
+          <w:rFonts w:eastAsia="Times New Roman" w:cstheme="minorHAnsi"/>
+          <w:color w:val="000000" w:themeColor="text1"/>
+          <w:lang w:eastAsia="en-GB"/>
+        </w:rPr>
+        <w:t>?</w:t>
+      </w:r>
+    </w:p>
+    <w:p>
+      <w:pPr>
+        <w:spacing w:after="0" w:line="240" w:lineRule="auto"/>
+        <w:rPr>
+          <w:rFonts w:eastAsia="Times New Roman" w:cstheme="minorHAnsi"/>
+          <w:color w:val="000000" w:themeColor="text1"/>
+          <w:lang w:eastAsia="en-GB"/>
+        </w:rPr>
+      </w:pPr>
+    </w:p>
+    <w:p>
+      <w:pPr>
+        <w:spacing w:after="0" w:line="240" w:lineRule="auto"/>
+        <w:ind w:left="720"/>
+        <w:rPr>
+          <w:rFonts w:eastAsia="Times New Roman" w:cstheme="minorHAnsi"/>
+          <w:color w:val="000000" w:themeColor="text1"/>
+          <w:lang w:eastAsia="en-GB"/>
+        </w:rPr>
+      </w:pPr>
+      <w:r>
+        <w:rPr>
+          <w:rFonts w:eastAsia="Times New Roman" w:cstheme="minorHAnsi"/>
+          <w:color w:val="000000" w:themeColor="text1"/>
+          <w:lang w:eastAsia="en-GB"/>
+        </w:rPr>
+        <w:t>Placeholder</w:t>
+      </w:r>
+    </w:p>
+    <w:p>
+      <w:pPr>
+        <w:spacing w:after="0" w:line="240" w:lineRule="auto"/>
+        <w:ind w:left="720"/>
+        <w:rPr>
+          <w:rFonts w:eastAsia="Times New Roman" w:cstheme="minorHAnsi"/>
+          <w:color w:val="000000" w:themeColor="text1"/>
+          <w:lang w:eastAsia="en-GB"/>
+        </w:rPr>
+      </w:pPr>
+    </w:p>
+    <w:p>
+      <w:pPr>
+        <w:spacing w:after="0" w:line="240" w:lineRule="auto"/>
+        <w:ind w:left="720"/>
+        <w:rPr>
+          <w:rFonts w:eastAsia="Times New Roman" w:cstheme="minorHAnsi"/>
+          <w:color w:val="000000" w:themeColor="text1"/>
+          <w:lang w:eastAsia="en-GB"/>
+        </w:rPr>
+      </w:pPr>
+      <w:r>
+        <w:rPr>
+          <w:rFonts w:eastAsia="Times New Roman" w:cstheme="minorHAnsi"/>
+          <w:color w:val="000000" w:themeColor="text1"/>
+          <w:lang w:eastAsia="en-GB"/>
+        </w:rPr>
+        <w:t>Reference</w:t>
+      </w:r>
+    </w:p>
+    <w:p>
+      <w:pPr>
+        <w:spacing w:after="0" w:line="240" w:lineRule="auto"/>
+        <w:ind w:left="720"/>
+        <w:rPr>
+          <w:rFonts w:eastAsia="Times New Roman" w:cstheme="minorHAnsi"/>
+          <w:color w:val="000000" w:themeColor="text1"/>
+          <w:lang w:eastAsia="en-GB"/>
+        </w:rPr>
+      </w:pPr>
+      <w:bookmarkStart w:id="4" w:name="_Hlk530049827"/>
+      <w:r>
+        <w:rPr>
+          <w:rFonts w:ascii="Arial" w:hAnsi="Arial" w:cs="Arial"/>
+          <w:color w:val="222222"/>
+          <w:sz w:val="20"/>
+          <w:szCs w:val="20"/>
+          <w:shd w:val="clear" w:color="auto" w:fill="FFFFFF"/>
+        </w:rPr>
+        <w:t xml:space="preserve">Van </w:t>
+      </w:r>
+      <w:proofErr w:type="spellStart"/>
+      <w:r>
+        <w:rPr>
+          <w:rFonts w:ascii="Arial" w:hAnsi="Arial" w:cs="Arial"/>
+          <w:color w:val="222222"/>
+          <w:sz w:val="20"/>
+          <w:szCs w:val="20"/>
+          <w:shd w:val="clear" w:color="auto" w:fill="FFFFFF"/>
+        </w:rPr>
+        <w:t>Peppen</w:t>
+      </w:r>
+      <w:proofErr w:type="spellEnd"/>
+      <w:r>
+        <w:rPr>
+          <w:rFonts w:ascii="Arial" w:hAnsi="Arial" w:cs="Arial"/>
+          <w:color w:val="222222"/>
+          <w:sz w:val="20"/>
+          <w:szCs w:val="20"/>
+          <w:shd w:val="clear" w:color="auto" w:fill="FFFFFF"/>
+        </w:rPr>
+        <w:t xml:space="preserve">, R.P., </w:t>
+      </w:r>
+      <w:proofErr w:type="spellStart"/>
+      <w:r>
+        <w:rPr>
+          <w:rFonts w:ascii="Arial" w:hAnsi="Arial" w:cs="Arial"/>
+          <w:color w:val="222222"/>
+          <w:sz w:val="20"/>
+          <w:szCs w:val="20"/>
+          <w:shd w:val="clear" w:color="auto" w:fill="FFFFFF"/>
+        </w:rPr>
+        <w:t>Kwakkel</w:t>
+      </w:r>
+      <w:proofErr w:type="spellEnd"/>
+      <w:r>
+        <w:rPr>
+          <w:rFonts w:ascii="Arial" w:hAnsi="Arial" w:cs="Arial"/>
+          <w:color w:val="222222"/>
+          <w:sz w:val="20"/>
+          <w:szCs w:val="20"/>
+          <w:shd w:val="clear" w:color="auto" w:fill="FFFFFF"/>
+        </w:rPr>
+        <w:t>, G., Wood-</w:t>
+      </w:r>
+      <w:proofErr w:type="spellStart"/>
+      <w:r>
+        <w:rPr>
+          <w:rFonts w:ascii="Arial" w:hAnsi="Arial" w:cs="Arial"/>
+          <w:color w:val="222222"/>
+          <w:sz w:val="20"/>
+          <w:szCs w:val="20"/>
+          <w:shd w:val="clear" w:color="auto" w:fill="FFFFFF"/>
+        </w:rPr>
+        <w:t>Dauphinee</w:t>
+      </w:r>
+      <w:proofErr w:type="spellEnd"/>
+      <w:r>
+        <w:rPr>
+          <w:rFonts w:ascii="Arial" w:hAnsi="Arial" w:cs="Arial"/>
+          <w:color w:val="222222"/>
+          <w:sz w:val="20"/>
+          <w:szCs w:val="20"/>
+          <w:shd w:val="clear" w:color="auto" w:fill="FFFFFF"/>
+        </w:rPr>
+        <w:t xml:space="preserve">, S., Hendriks, H.J., Van der Wees, P.J. and Dekker, J., 2004. The impact of physical therapy on functional outcomes after stroke: what's the </w:t>
+      </w:r>
+      <w:proofErr w:type="gramStart"/>
+      <w:r>
+        <w:rPr>
+          <w:rFonts w:ascii="Arial" w:hAnsi="Arial" w:cs="Arial"/>
+          <w:color w:val="222222"/>
+          <w:sz w:val="20"/>
+          <w:szCs w:val="20"/>
+          <w:shd w:val="clear" w:color="auto" w:fill="FFFFFF"/>
+        </w:rPr>
+        <w:t>evidence?.</w:t>
+      </w:r>
+      <w:proofErr w:type="gramEnd"/>
+      <w:r>
+        <w:rPr>
+          <w:rFonts w:ascii="Arial" w:hAnsi="Arial" w:cs="Arial"/>
+          <w:color w:val="222222"/>
+          <w:sz w:val="20"/>
+          <w:szCs w:val="20"/>
+          <w:shd w:val="clear" w:color="auto" w:fill="FFFFFF"/>
+        </w:rPr>
+        <w:t> </w:t>
+      </w:r>
+      <w:r>
+        <w:rPr>
+          <w:rFonts w:ascii="Arial" w:hAnsi="Arial" w:cs="Arial"/>
+          <w:i/>
+          <w:iCs/>
+          <w:color w:val="222222"/>
+          <w:sz w:val="20"/>
+          <w:szCs w:val="20"/>
+          <w:shd w:val="clear" w:color="auto" w:fill="FFFFFF"/>
+        </w:rPr>
+        <w:t>Clinical rehabilitation</w:t>
+      </w:r>
+      <w:r>
+        <w:rPr>
+          <w:rFonts w:ascii="Arial" w:hAnsi="Arial" w:cs="Arial"/>
+          <w:color w:val="222222"/>
+          <w:sz w:val="20"/>
+          <w:szCs w:val="20"/>
+          <w:shd w:val="clear" w:color="auto" w:fill="FFFFFF"/>
+        </w:rPr>
+        <w:t>, </w:t>
+      </w:r>
+      <w:r>
+        <w:rPr>
+          <w:rFonts w:ascii="Arial" w:hAnsi="Arial" w:cs="Arial"/>
+          <w:i/>
+          <w:iCs/>
+          <w:color w:val="222222"/>
+          <w:sz w:val="20"/>
+          <w:szCs w:val="20"/>
+          <w:shd w:val="clear" w:color="auto" w:fill="FFFFFF"/>
+        </w:rPr>
+        <w:t>18</w:t>
+      </w:r>
+      <w:r>
+        <w:rPr>
+          <w:rFonts w:ascii="Arial" w:hAnsi="Arial" w:cs="Arial"/>
+          <w:color w:val="222222"/>
+          <w:sz w:val="20"/>
+          <w:szCs w:val="20"/>
+          <w:shd w:val="clear" w:color="auto" w:fill="FFFFFF"/>
+        </w:rPr>
+        <w:t>(8), pp.833-862.</w:t>
+      </w:r>
+      <w:bookmarkEnd w:id="4"/>
     </w:p>
     <w:sectPr>
       <w:pgSz w:w="11906" w:h="16838"/>
@@ -8997,6 +10594,29 @@
       <w:color w:val="808080"/>
     </w:rPr>
   </w:style>
+  <w:style w:type="character" w:styleId="Hyperlink">
+    <w:name w:val="Hyperlink"/>
+    <w:basedOn w:val="DefaultParagraphFont"/>
+    <w:uiPriority w:val="99"/>
+    <w:unhideWhenUsed/>
+    <w:rsid w:val="0077345F"/>
+    <w:rPr>
+      <w:color w:val="0563C1" w:themeColor="hyperlink"/>
+      <w:u w:val="single"/>
+    </w:rPr>
+  </w:style>
+  <w:style w:type="character" w:styleId="UnresolvedMention">
+    <w:name w:val="Unresolved Mention"/>
+    <w:basedOn w:val="DefaultParagraphFont"/>
+    <w:uiPriority w:val="99"/>
+    <w:semiHidden/>
+    <w:unhideWhenUsed/>
+    <w:rsid w:val="0077345F"/>
+    <w:rPr>
+      <w:color w:val="605E5C"/>
+      <w:shd w:val="clear" w:color="auto" w:fill="E1DFDD"/>
+    </w:rPr>
+  </w:style>
 </w:styles>
 </file>
 

</xml_diff>

<commit_message>
lots more work done
</commit_message>
<xml_diff>
--- a/Lit Review/Lit Review.docx
+++ b/Lit Review/Lit Review.docx
@@ -564,15 +564,7 @@
         <w:t>.</w:t>
       </w:r>
       <w:r>
-        <w:t xml:space="preserve"> Potentially useful, I may have to read this paper again when evaluating my dynamic model. It is a bit </w:t>
-      </w:r>
-      <w:proofErr w:type="gramStart"/>
-      <w:r>
-        <w:t>similar to</w:t>
-      </w:r>
-      <w:proofErr w:type="gramEnd"/>
-      <w:r>
-        <w:t xml:space="preserve"> Studywolf’s stuff.</w:t>
+        <w:t xml:space="preserve"> Potentially useful, I may have to read this paper again when evaluating my dynamic model. It is a bit similar to Studywolf’s stuff.</w:t>
       </w:r>
     </w:p>
     <w:p>
@@ -1144,25 +1136,7 @@
           <w:color w:val="000000"/>
           <w:lang w:eastAsia="en-GB"/>
         </w:rPr>
-        <w:t>Mainly about trajectory optimisation (essentially, a robot (</w:t>
-      </w:r>
-      <w:proofErr w:type="gramStart"/>
-      <w:r>
-        <w:rPr>
-          <w:rFonts w:ascii="Calibri" w:eastAsia="Times New Roman" w:hAnsi="Calibri" w:cs="Calibri"/>
-          <w:color w:val="000000"/>
-          <w:lang w:eastAsia="en-GB"/>
-        </w:rPr>
-        <w:t>and also</w:t>
-      </w:r>
-      <w:proofErr w:type="gramEnd"/>
-      <w:r>
-        <w:rPr>
-          <w:rFonts w:ascii="Calibri" w:eastAsia="Times New Roman" w:hAnsi="Calibri" w:cs="Calibri"/>
-          <w:color w:val="000000"/>
-          <w:lang w:eastAsia="en-GB"/>
-        </w:rPr>
-        <w:t xml:space="preserve"> people) can carry heavier shit longer if it uses a trajectory close it its body rather than at arms length).</w:t>
+        <w:t>Mainly about trajectory optimisation (essentially, a robot (and also people) can carry heavier shit longer if it uses a trajectory close it its body rather than at arms length).</w:t>
       </w:r>
     </w:p>
     <w:p>
@@ -2403,7 +2377,6 @@
         </w:rPr>
         <w:t xml:space="preserve">Journal of </w:t>
       </w:r>
-      <w:proofErr w:type="spellStart"/>
       <w:r>
         <w:rPr>
           <w:rFonts w:cstheme="minorHAnsi"/>
@@ -2422,9 +2395,8 @@
           <w:color w:val="000000" w:themeColor="text1"/>
           <w:shd w:val="clear" w:color="auto" w:fill="FFFFFF"/>
         </w:rPr>
-        <w:t>euroengineering</w:t>
-      </w:r>
-      <w:proofErr w:type="spellEnd"/>
+        <w:t xml:space="preserve">euroengineering and </w:t>
+      </w:r>
       <w:r>
         <w:rPr>
           <w:rFonts w:cstheme="minorHAnsi"/>
@@ -2433,7 +2405,7 @@
           <w:color w:val="000000" w:themeColor="text1"/>
           <w:shd w:val="clear" w:color="auto" w:fill="FFFFFF"/>
         </w:rPr>
-        <w:t xml:space="preserve"> and </w:t>
+        <w:t>R</w:t>
       </w:r>
       <w:r>
         <w:rPr>
@@ -2443,7 +2415,15 @@
           <w:color w:val="000000" w:themeColor="text1"/>
           <w:shd w:val="clear" w:color="auto" w:fill="FFFFFF"/>
         </w:rPr>
-        <w:t>R</w:t>
+        <w:t>ehabilitation</w:t>
+      </w:r>
+      <w:r>
+        <w:rPr>
+          <w:rFonts w:cstheme="minorHAnsi"/>
+          <w:color w:val="000000" w:themeColor="text1"/>
+          <w:shd w:val="clear" w:color="auto" w:fill="FFFFFF"/>
+        </w:rPr>
+        <w:t>, </w:t>
       </w:r>
       <w:r>
         <w:rPr>
@@ -2453,24 +2433,6 @@
           <w:color w:val="000000" w:themeColor="text1"/>
           <w:shd w:val="clear" w:color="auto" w:fill="FFFFFF"/>
         </w:rPr>
-        <w:t>ehabilitation</w:t>
-      </w:r>
-      <w:r>
-        <w:rPr>
-          <w:rFonts w:cstheme="minorHAnsi"/>
-          <w:color w:val="000000" w:themeColor="text1"/>
-          <w:shd w:val="clear" w:color="auto" w:fill="FFFFFF"/>
-        </w:rPr>
-        <w:t>, </w:t>
-      </w:r>
-      <w:r>
-        <w:rPr>
-          <w:rFonts w:cstheme="minorHAnsi"/>
-          <w:i/>
-          <w:iCs/>
-          <w:color w:val="000000" w:themeColor="text1"/>
-          <w:shd w:val="clear" w:color="auto" w:fill="FFFFFF"/>
-        </w:rPr>
         <w:t>6</w:t>
       </w:r>
       <w:r>
@@ -2758,23 +2720,13 @@
           <w:lang w:eastAsia="en-GB"/>
         </w:rPr>
       </w:pPr>
-      <w:proofErr w:type="spellStart"/>
-      <w:r>
-        <w:rPr>
-          <w:rFonts w:ascii="Calibri" w:eastAsia="Times New Roman" w:hAnsi="Calibri" w:cs="Calibri"/>
-          <w:color w:val="000000"/>
-          <w:lang w:eastAsia="en-GB"/>
-        </w:rPr>
-        <w:t>Maciejasz</w:t>
-      </w:r>
-      <w:proofErr w:type="spellEnd"/>
-      <w:r>
-        <w:rPr>
-          <w:rFonts w:ascii="Calibri" w:eastAsia="Times New Roman" w:hAnsi="Calibri" w:cs="Calibri"/>
-          <w:color w:val="000000"/>
-          <w:lang w:eastAsia="en-GB"/>
-        </w:rPr>
-        <w:t>, P., Eschweiler, J., Gerlach-Hahn, K., Jansen-Troy, A. and Leonhardt, S. 2014. A survey on robotic devices for upper limb rehabilitation. </w:t>
+      <w:r>
+        <w:rPr>
+          <w:rFonts w:ascii="Calibri" w:eastAsia="Times New Roman" w:hAnsi="Calibri" w:cs="Calibri"/>
+          <w:color w:val="000000"/>
+          <w:lang w:eastAsia="en-GB"/>
+        </w:rPr>
+        <w:t>Maciejasz, P., Eschweiler, J., Gerlach-Hahn, K., Jansen-Troy, A. and Leonhardt, S. 2014. A survey on robotic devices for upper limb rehabilitation. </w:t>
       </w:r>
       <w:r>
         <w:rPr>
@@ -2785,7 +2737,6 @@
         </w:rPr>
         <w:t xml:space="preserve">Journal of </w:t>
       </w:r>
-      <w:proofErr w:type="spellStart"/>
       <w:r>
         <w:rPr>
           <w:rFonts w:ascii="Calibri" w:eastAsia="Times New Roman" w:hAnsi="Calibri" w:cs="Calibri"/>
@@ -2802,17 +2753,7 @@
           <w:color w:val="000000"/>
           <w:lang w:eastAsia="en-GB"/>
         </w:rPr>
-        <w:t>euroengineering</w:t>
-      </w:r>
-      <w:proofErr w:type="spellEnd"/>
-      <w:r>
-        <w:rPr>
-          <w:rFonts w:ascii="Calibri" w:eastAsia="Times New Roman" w:hAnsi="Calibri" w:cs="Calibri"/>
-          <w:i/>
-          <w:color w:val="000000"/>
-          <w:lang w:eastAsia="en-GB"/>
-        </w:rPr>
-        <w:t xml:space="preserve"> and </w:t>
+        <w:t xml:space="preserve">euroengineering and </w:t>
       </w:r>
       <w:r>
         <w:rPr>
@@ -5136,25 +5077,7 @@
           <w:color w:val="000000"/>
           <w:lang w:eastAsia="en-GB"/>
         </w:rPr>
-        <w:t xml:space="preserve">Need to look at in </w:t>
-      </w:r>
-      <w:proofErr w:type="gramStart"/>
-      <w:r>
-        <w:rPr>
-          <w:rFonts w:ascii="Calibri" w:eastAsia="Times New Roman" w:hAnsi="Calibri" w:cs="Calibri"/>
-          <w:color w:val="000000"/>
-          <w:lang w:eastAsia="en-GB"/>
-        </w:rPr>
-        <w:t>great detail</w:t>
-      </w:r>
-      <w:proofErr w:type="gramEnd"/>
-      <w:r>
-        <w:rPr>
-          <w:rFonts w:ascii="Calibri" w:eastAsia="Times New Roman" w:hAnsi="Calibri" w:cs="Calibri"/>
-          <w:color w:val="000000"/>
-          <w:lang w:eastAsia="en-GB"/>
-        </w:rPr>
-        <w:t>.</w:t>
+        <w:t>Need to look at in great detail.</w:t>
       </w:r>
     </w:p>
     <w:p>
@@ -5361,25 +5284,7 @@
           <w:color w:val="000000"/>
           <w:lang w:eastAsia="en-GB"/>
         </w:rPr>
-        <w:t xml:space="preserve"> 2.0, which is a device </w:t>
-      </w:r>
-      <w:proofErr w:type="gramStart"/>
-      <w:r>
-        <w:rPr>
-          <w:rFonts w:ascii="Calibri" w:eastAsia="Times New Roman" w:hAnsi="Calibri" w:cs="Calibri"/>
-          <w:color w:val="000000"/>
-          <w:lang w:eastAsia="en-GB"/>
-        </w:rPr>
-        <w:t>similar to</w:t>
-      </w:r>
-      <w:proofErr w:type="gramEnd"/>
-      <w:r>
-        <w:rPr>
-          <w:rFonts w:ascii="Calibri" w:eastAsia="Times New Roman" w:hAnsi="Calibri" w:cs="Calibri"/>
-          <w:color w:val="000000"/>
-          <w:lang w:eastAsia="en-GB"/>
-        </w:rPr>
-        <w:t xml:space="preserve"> the myPAM.</w:t>
+        <w:t xml:space="preserve"> 2.0, which is a device similar to the myPAM.</w:t>
       </w:r>
     </w:p>
     <w:tbl>
@@ -7063,25 +6968,7 @@
                 <w:color w:val="000000"/>
                 <w:lang w:eastAsia="en-GB"/>
               </w:rPr>
-              <w:t xml:space="preserve">Figure 45.1: </w:t>
-            </w:r>
-            <w:proofErr w:type="gramStart"/>
-            <w:r>
-              <w:rPr>
-                <w:rFonts w:ascii="Calibri" w:eastAsia="Times New Roman" w:hAnsi="Calibri" w:cs="Calibri"/>
-                <w:color w:val="000000"/>
-                <w:lang w:eastAsia="en-GB"/>
-              </w:rPr>
-              <w:t>similar to</w:t>
-            </w:r>
-            <w:proofErr w:type="gramEnd"/>
-            <w:r>
-              <w:rPr>
-                <w:rFonts w:ascii="Calibri" w:eastAsia="Times New Roman" w:hAnsi="Calibri" w:cs="Calibri"/>
-                <w:color w:val="000000"/>
-                <w:lang w:eastAsia="en-GB"/>
-              </w:rPr>
-              <w:t xml:space="preserve"> myPAM</w:t>
+              <w:t>Figure 45.1: similar to myPAM</w:t>
             </w:r>
           </w:p>
         </w:tc>
@@ -7352,25 +7239,7 @@
                 <w:color w:val="000000"/>
                 <w:lang w:eastAsia="en-GB"/>
               </w:rPr>
-              <w:t xml:space="preserve">.1: </w:t>
-            </w:r>
-            <w:proofErr w:type="gramStart"/>
-            <w:r>
-              <w:rPr>
-                <w:rFonts w:ascii="Calibri" w:eastAsia="Times New Roman" w:hAnsi="Calibri" w:cs="Calibri"/>
-                <w:color w:val="000000"/>
-                <w:lang w:eastAsia="en-GB"/>
-              </w:rPr>
-              <w:t>similar to</w:t>
-            </w:r>
-            <w:proofErr w:type="gramEnd"/>
-            <w:r>
-              <w:rPr>
-                <w:rFonts w:ascii="Calibri" w:eastAsia="Times New Roman" w:hAnsi="Calibri" w:cs="Calibri"/>
-                <w:color w:val="000000"/>
-                <w:lang w:eastAsia="en-GB"/>
-              </w:rPr>
-              <w:t xml:space="preserve"> myPAM</w:t>
+              <w:t>.1: similar to myPAM</w:t>
             </w:r>
             <w:r>
               <w:rPr>
@@ -8065,6 +7934,28 @@
           <w:lang w:eastAsia="en-GB"/>
         </w:rPr>
       </w:pPr>
+      <w:r>
+        <w:rPr>
+          <w:rFonts w:ascii="Calibri" w:eastAsia="Times New Roman" w:hAnsi="Calibri" w:cs="Calibri"/>
+          <w:color w:val="000000"/>
+          <w:lang w:eastAsia="en-GB"/>
+        </w:rPr>
+        <w:lastRenderedPageBreak/>
+        <w:t>MAXON Motors used.</w:t>
+      </w:r>
+      <w:bookmarkStart w:id="0" w:name="_GoBack"/>
+      <w:bookmarkEnd w:id="0"/>
+    </w:p>
+    <w:p>
+      <w:pPr>
+        <w:spacing w:after="0" w:line="240" w:lineRule="auto"/>
+        <w:ind w:left="720"/>
+        <w:rPr>
+          <w:rFonts w:ascii="Calibri" w:eastAsia="Times New Roman" w:hAnsi="Calibri" w:cs="Calibri"/>
+          <w:color w:val="000000"/>
+          <w:lang w:eastAsia="en-GB"/>
+        </w:rPr>
+      </w:pPr>
     </w:p>
     <w:p>
       <w:pPr>
@@ -8599,7 +8490,7 @@
           <w:lang w:eastAsia="en-GB"/>
         </w:rPr>
       </w:pPr>
-      <w:bookmarkStart w:id="0" w:name="_Hlk529879773"/>
+      <w:bookmarkStart w:id="1" w:name="_Hlk529879773"/>
       <w:r>
         <w:rPr>
           <w:rFonts w:ascii="Calibri" w:eastAsia="Times New Roman" w:hAnsi="Calibri" w:cs="Calibri"/>
@@ -8636,7 +8527,7 @@
         </w:r>
       </w:hyperlink>
     </w:p>
-    <w:bookmarkEnd w:id="0"/>
+    <w:bookmarkEnd w:id="1"/>
     <w:p>
       <w:pPr>
         <w:pStyle w:val="ListParagraph"/>
@@ -8799,7 +8690,7 @@
           <w:lang w:eastAsia="en-GB"/>
         </w:rPr>
       </w:pPr>
-      <w:bookmarkStart w:id="1" w:name="_Hlk529881641"/>
+      <w:bookmarkStart w:id="2" w:name="_Hlk529881641"/>
       <w:r>
         <w:rPr>
           <w:rFonts w:ascii="Calibri" w:eastAsia="Times New Roman" w:hAnsi="Calibri" w:cs="Calibri"/>
@@ -8891,7 +8782,7 @@
         </w:rPr>
       </w:pPr>
     </w:p>
-    <w:bookmarkEnd w:id="1"/>
+    <w:bookmarkEnd w:id="2"/>
     <w:p>
       <w:pPr>
         <w:pStyle w:val="ListParagraph"/>
@@ -8981,6 +8872,7 @@
           <w:color w:val="000000"/>
           <w:lang w:eastAsia="en-GB"/>
         </w:rPr>
+        <w:lastRenderedPageBreak/>
         <w:t>Placeholder</w:t>
       </w:r>
     </w:p>
@@ -9008,7 +8900,6 @@
           <w:sz w:val="24"/>
           <w:lang w:eastAsia="en-GB"/>
         </w:rPr>
-        <w:lastRenderedPageBreak/>
         <w:t>Neurological Principles and Rehabilitation of Action Disorders: Rehabilitation interventions.</w:t>
       </w:r>
     </w:p>
@@ -9487,13 +9378,8 @@
         <w:t>for stroke mechanisms (</w:t>
       </w:r>
       <w:r>
-        <w:t>Haemorrhagic Stroke and Ischaemic Stroke</w:t>
-      </w:r>
-      <w:r>
-        <w:t>). This article goes into much more detail than I need to understand.</w:t>
-      </w:r>
-      <w:bookmarkStart w:id="2" w:name="_GoBack"/>
-      <w:bookmarkEnd w:id="2"/>
+        <w:t>Haemorrhagic Stroke and Ischaemic Stroke). This article goes into much more detail than I need to understand.</w:t>
+      </w:r>
     </w:p>
     <w:p>
       <w:pPr>
@@ -9631,23 +9517,7 @@
           <w:color w:val="000000" w:themeColor="text1"/>
           <w:lang w:eastAsia="en-GB"/>
         </w:rPr>
-        <w:t xml:space="preserve">The Impact of Physical Therapy on </w:t>
-      </w:r>
-      <w:r>
-        <w:rPr>
-          <w:rFonts w:eastAsia="Times New Roman" w:cstheme="minorHAnsi"/>
-          <w:color w:val="000000" w:themeColor="text1"/>
-          <w:lang w:eastAsia="en-GB"/>
-        </w:rPr>
-        <w:t>functional</w:t>
-      </w:r>
-      <w:r>
-        <w:rPr>
-          <w:rFonts w:eastAsia="Times New Roman" w:cstheme="minorHAnsi"/>
-          <w:color w:val="000000" w:themeColor="text1"/>
-          <w:lang w:eastAsia="en-GB"/>
-        </w:rPr>
-        <w:t xml:space="preserve"> outcomes after stroke</w:t>
+        <w:t>The Impact of Physical Therapy on functional outcomes after stroke</w:t>
       </w:r>
       <w:r>
         <w:rPr>
@@ -9768,29 +9638,7 @@
           <w:szCs w:val="20"/>
           <w:shd w:val="clear" w:color="auto" w:fill="FFFFFF"/>
         </w:rPr>
-        <w:t xml:space="preserve">Van </w:t>
-      </w:r>
-      <w:proofErr w:type="spellStart"/>
-      <w:r>
-        <w:rPr>
-          <w:rFonts w:ascii="Arial" w:hAnsi="Arial" w:cs="Arial"/>
-          <w:color w:val="222222"/>
-          <w:sz w:val="20"/>
-          <w:szCs w:val="20"/>
-          <w:shd w:val="clear" w:color="auto" w:fill="FFFFFF"/>
-        </w:rPr>
-        <w:t>Peppen</w:t>
-      </w:r>
-      <w:proofErr w:type="spellEnd"/>
-      <w:r>
-        <w:rPr>
-          <w:rFonts w:ascii="Arial" w:hAnsi="Arial" w:cs="Arial"/>
-          <w:color w:val="222222"/>
-          <w:sz w:val="20"/>
-          <w:szCs w:val="20"/>
-          <w:shd w:val="clear" w:color="auto" w:fill="FFFFFF"/>
-        </w:rPr>
-        <w:t xml:space="preserve">, R.P., </w:t>
+        <w:t xml:space="preserve">Van Peppen, R.P., </w:t>
       </w:r>
       <w:proofErr w:type="spellStart"/>
       <w:r>

</xml_diff>